<commit_message>
Exemple de template pour site web
code source netbeans
</commit_message>
<xml_diff>
--- a/Cyril/Compte rendu.docx
+++ b/Cyril/Compte rendu.docx
@@ -44,6 +44,8 @@
           <w:sz w:val="28"/>
         </w:rPr>
       </w:pPr>
+      <w:bookmarkStart w:id="0" w:name="_GoBack"/>
+      <w:bookmarkEnd w:id="0"/>
     </w:p>
     <w:p>
       <w:pPr>
@@ -11222,22 +11224,27 @@
           <w:sz w:val="28"/>
         </w:rPr>
       </w:pPr>
-      <w:proofErr w:type="gramStart"/>
       <w:r>
         <w:rPr>
           <w:b/>
           <w:sz w:val="28"/>
         </w:rPr>
         <w:lastRenderedPageBreak/>
-        <w:t>création</w:t>
-      </w:r>
-      <w:proofErr w:type="gramEnd"/>
+        <w:t>Création</w:t>
+      </w:r>
       <w:r>
         <w:rPr>
           <w:b/>
           <w:sz w:val="28"/>
         </w:rPr>
         <w:t xml:space="preserve"> compte superviseur </w:t>
+      </w:r>
+      <w:r>
+        <w:rPr>
+          <w:b/>
+          <w:sz w:val="28"/>
+        </w:rPr>
+        <w:t xml:space="preserve">et administrateur </w:t>
       </w:r>
     </w:p>
     <w:p>
@@ -11317,8 +11324,6 @@
           </wp:inline>
         </w:drawing>
       </w:r>
-      <w:bookmarkStart w:id="0" w:name="_GoBack"/>
-      <w:bookmarkEnd w:id="0"/>
     </w:p>
     <w:p>
       <w:pPr>
@@ -11445,6 +11450,53 @@
           <w:sz w:val="28"/>
         </w:rPr>
       </w:pPr>
+    </w:p>
+    <w:p>
+      <w:pPr>
+        <w:rPr>
+          <w:b/>
+          <w:sz w:val="28"/>
+        </w:rPr>
+      </w:pPr>
+      <w:r>
+        <w:rPr>
+          <w:b/>
+          <w:sz w:val="28"/>
+        </w:rPr>
+        <w:t>Ajout de privilège sur MySQL</w:t>
+      </w:r>
+    </w:p>
+    <w:p>
+      <w:pPr>
+        <w:rPr>
+          <w:b/>
+          <w:sz w:val="28"/>
+        </w:rPr>
+      </w:pPr>
+      <w:hyperlink r:id="rId17" w:history="1">
+        <w:r>
+          <w:rPr>
+            <w:rStyle w:val="Lienhypertexte"/>
+          </w:rPr>
+          <w:t>https://sqlpro.developpez.com/cours/sqlaz/dcl/</w:t>
+        </w:r>
+      </w:hyperlink>
+    </w:p>
+    <w:p>
+      <w:pPr>
+        <w:rPr>
+          <w:b/>
+          <w:sz w:val="28"/>
+        </w:rPr>
+      </w:pPr>
+      <w:hyperlink r:id="rId18" w:history="1">
+        <w:r>
+          <w:rPr>
+            <w:rStyle w:val="Lienhypertexte"/>
+          </w:rPr>
+          <w:t>https://www.hostinger.fr/tutoriels/creer-un-utilisateur-mysql/</w:t>
+        </w:r>
+      </w:hyperlink>
     </w:p>
     <w:p>
       <w:pPr>
@@ -11641,7 +11693,6 @@
           <w:color w:val="FF0000"/>
           <w:sz w:val="28"/>
         </w:rPr>
-        <w:lastRenderedPageBreak/>
         <w:t>Liste matériel</w:t>
       </w:r>
       <w:proofErr w:type="gramEnd"/>
@@ -11822,7 +11873,7 @@
           <w:rStyle w:val="Lienhypertexte"/>
         </w:rPr>
       </w:pPr>
-      <w:hyperlink r:id="rId17" w:history="1">
+      <w:hyperlink r:id="rId19" w:history="1">
         <w:r>
           <w:rPr>
             <w:rStyle w:val="Lienhypertexte"/>
@@ -11864,7 +11915,8 @@
     <w:p>
       <w:pPr>
         <w:rPr>
-          <w:rStyle w:val="Lienhypertexte"/>
+          <w:color w:val="0000FF"/>
+          <w:u w:val="single"/>
         </w:rPr>
       </w:pPr>
       <w:r>
@@ -11873,16 +11925,10 @@
         </w:rPr>
         <w:t xml:space="preserve"> </w:t>
       </w:r>
-      <w:hyperlink r:id="rId18" w:history="1">
-        <w:r>
-          <w:rPr>
-            <w:rStyle w:val="Lienhypertexte"/>
-          </w:rPr>
-          <w:t>https://knowledge.parcours-performance.com/clavier-projet-arduino/</w:t>
-        </w:r>
-      </w:hyperlink>
-    </w:p>
-    <w:p/>
+      <w:r>
+        <w:t>https://knowledge.parcours-performance.com/clavier-projet-arduino/</w:t>
+      </w:r>
+    </w:p>
     <w:p>
       <w:pPr>
         <w:rPr>
@@ -11909,7 +11955,7 @@
                     <pic:cNvPicPr/>
                   </pic:nvPicPr>
                   <pic:blipFill>
-                    <a:blip r:embed="rId19"/>
+                    <a:blip r:embed="rId20"/>
                     <a:stretch>
                       <a:fillRect/>
                     </a:stretch>
@@ -11932,27 +11978,6 @@
     </w:p>
     <w:p>
       <w:pPr>
-        <w:rPr>
-          <w:sz w:val="24"/>
-        </w:rPr>
-      </w:pPr>
-    </w:p>
-    <w:p>
-      <w:pPr>
-        <w:rPr>
-          <w:sz w:val="24"/>
-        </w:rPr>
-      </w:pPr>
-    </w:p>
-    <w:p>
-      <w:pPr>
-        <w:rPr>
-          <w:sz w:val="24"/>
-        </w:rPr>
-      </w:pPr>
-    </w:p>
-    <w:p>
-      <w:pPr>
         <w:pStyle w:val="PrformatHTML"/>
         <w:pBdr>
           <w:top w:val="single" w:sz="6" w:space="0" w:color="E3E3E3"/>
@@ -11971,6 +11996,7 @@
           <w:rFonts w:ascii="Consolas" w:hAnsi="Consolas"/>
           <w:color w:val="CC4A00"/>
         </w:rPr>
+        <w:lastRenderedPageBreak/>
         <w:t>#</w:t>
       </w:r>
       <w:proofErr w:type="spellStart"/>
@@ -12956,7 +12982,7 @@
                     <pic:cNvPicPr/>
                   </pic:nvPicPr>
                   <pic:blipFill>
-                    <a:blip r:embed="rId20">
+                    <a:blip r:embed="rId21">
                       <a:extLst>
                         <a:ext uri="{28A0092B-C50C-407E-A947-70E740481C1C}">
                           <a14:useLocalDpi xmlns:a14="http://schemas.microsoft.com/office/drawing/2010/main" val="0"/>
@@ -13397,7 +13423,7 @@
                     <pic:cNvPicPr/>
                   </pic:nvPicPr>
                   <pic:blipFill rotWithShape="1">
-                    <a:blip r:embed="rId21">
+                    <a:blip r:embed="rId22">
                       <a:extLst>
                         <a:ext uri="{28A0092B-C50C-407E-A947-70E740481C1C}">
                           <a14:useLocalDpi xmlns:a14="http://schemas.microsoft.com/office/drawing/2010/main" val="0"/>
@@ -13517,7 +13543,7 @@
                     <pic:cNvPicPr/>
                   </pic:nvPicPr>
                   <pic:blipFill rotWithShape="1">
-                    <a:blip r:embed="rId22">
+                    <a:blip r:embed="rId23">
                       <a:extLst>
                         <a:ext uri="{28A0092B-C50C-407E-A947-70E740481C1C}">
                           <a14:useLocalDpi xmlns:a14="http://schemas.microsoft.com/office/drawing/2010/main" val="0"/>
@@ -13592,7 +13618,7 @@
                     <pic:cNvPicPr/>
                   </pic:nvPicPr>
                   <pic:blipFill>
-                    <a:blip r:embed="rId23">
+                    <a:blip r:embed="rId24">
                       <a:extLst>
                         <a:ext uri="{28A0092B-C50C-407E-A947-70E740481C1C}">
                           <a14:useLocalDpi xmlns:a14="http://schemas.microsoft.com/office/drawing/2010/main" val="0"/>
@@ -13640,7 +13666,7 @@
       </w:pPr>
     </w:p>
     <w:p>
-      <w:hyperlink r:id="rId24" w:history="1">
+      <w:hyperlink r:id="rId25" w:history="1">
         <w:r>
           <w:rPr>
             <w:rStyle w:val="Lienhypertexte"/>
@@ -13736,7 +13762,7 @@
                     <pic:cNvPicPr/>
                   </pic:nvPicPr>
                   <pic:blipFill>
-                    <a:blip r:embed="rId25">
+                    <a:blip r:embed="rId26">
                       <a:extLst>
                         <a:ext uri="{28A0092B-C50C-407E-A947-70E740481C1C}">
                           <a14:useLocalDpi xmlns:a14="http://schemas.microsoft.com/office/drawing/2010/main" val="0"/>
@@ -13952,7 +13978,7 @@
                     <pic:cNvPicPr/>
                   </pic:nvPicPr>
                   <pic:blipFill>
-                    <a:blip r:embed="rId26">
+                    <a:blip r:embed="rId27">
                       <a:extLst>
                         <a:ext uri="{28A0092B-C50C-407E-A947-70E740481C1C}">
                           <a14:useLocalDpi xmlns:a14="http://schemas.microsoft.com/office/drawing/2010/main" val="0"/>
@@ -19142,7 +19168,7 @@
           <w:sz w:val="24"/>
         </w:rPr>
       </w:pPr>
-      <w:hyperlink r:id="rId27" w:history="1">
+      <w:hyperlink r:id="rId28" w:history="1">
         <w:r>
           <w:rPr>
             <w:rStyle w:val="Lienhypertexte"/>

</xml_diff>

<commit_message>
Mise à jour diapo et doc
</commit_message>
<xml_diff>
--- a/Cyril/Compte rendu.docx
+++ b/Cyril/Compte rendu.docx
@@ -44,8 +44,6 @@
           <w:sz w:val="28"/>
         </w:rPr>
       </w:pPr>
-      <w:bookmarkStart w:id="0" w:name="_GoBack"/>
-      <w:bookmarkEnd w:id="0"/>
     </w:p>
     <w:p>
       <w:pPr>
@@ -11328,6 +11326,14 @@
     <w:p>
       <w:pPr>
         <w:rPr>
+          <w:color w:val="0000FF"/>
+          <w:u w:val="single"/>
+        </w:rPr>
+      </w:pPr>
+    </w:p>
+    <w:p>
+      <w:pPr>
+        <w:rPr>
           <w:sz w:val="24"/>
         </w:rPr>
       </w:pPr>
@@ -11335,7 +11341,7 @@
         <w:rPr>
           <w:sz w:val="24"/>
         </w:rPr>
-        <w:t>Formulaire d’inscription</w:t>
+        <w:t>Ajout de privilège sur MySQL</w:t>
       </w:r>
       <w:r>
         <w:rPr>
@@ -11351,24 +11357,77 @@
           <w:sz w:val="28"/>
         </w:rPr>
       </w:pPr>
+      <w:hyperlink r:id="rId16" w:history="1">
+        <w:r>
+          <w:rPr>
+            <w:rStyle w:val="Lienhypertexte"/>
+          </w:rPr>
+          <w:t>https://sqlpro.developpez.com/cours/sqlaz/dcl/</w:t>
+        </w:r>
+      </w:hyperlink>
+    </w:p>
+    <w:p>
+      <w:pPr>
+        <w:rPr>
+          <w:b/>
+          <w:sz w:val="28"/>
+        </w:rPr>
+      </w:pPr>
+      <w:hyperlink r:id="rId17" w:history="1">
+        <w:r>
+          <w:rPr>
+            <w:rStyle w:val="Lienhypertexte"/>
+          </w:rPr>
+          <w:t>https://www.hostinger.fr/tutoriels/creer-un-utilisateur-mysql/</w:t>
+        </w:r>
+      </w:hyperlink>
+    </w:p>
+    <w:p>
+      <w:pPr>
+        <w:rPr>
+          <w:rStyle w:val="Lienhypertexte"/>
+        </w:rPr>
+      </w:pPr>
+    </w:p>
+    <w:p>
+      <w:pPr>
+        <w:rPr>
+          <w:b/>
+          <w:sz w:val="28"/>
+        </w:rPr>
+      </w:pPr>
+      <w:r>
+        <w:rPr>
+          <w:b/>
+          <w:sz w:val="28"/>
+        </w:rPr>
+        <w:t xml:space="preserve">Inscription des membres et enregistrements des créneaux </w:t>
+      </w:r>
+    </w:p>
+    <w:p>
+      <w:pPr>
+        <w:rPr>
+          <w:sz w:val="24"/>
+        </w:rPr>
+      </w:pPr>
       <w:r>
         <w:drawing>
-          <wp:anchor distT="0" distB="0" distL="114300" distR="114300" simplePos="0" relativeHeight="251665408" behindDoc="1" locked="0" layoutInCell="1" allowOverlap="1" wp14:anchorId="277ACC3B" wp14:editId="29FC06BD">
+          <wp:anchor distT="0" distB="0" distL="114300" distR="114300" simplePos="0" relativeHeight="251665408" behindDoc="1" locked="0" layoutInCell="1" allowOverlap="1" wp14:anchorId="277ACC3B" wp14:editId="4F513F1C">
             <wp:simplePos x="0" y="0"/>
             <wp:positionH relativeFrom="column">
-              <wp:posOffset>-2648</wp:posOffset>
+              <wp:posOffset>1885950</wp:posOffset>
             </wp:positionH>
             <wp:positionV relativeFrom="paragraph">
-              <wp:posOffset>3990</wp:posOffset>
+              <wp:posOffset>250825</wp:posOffset>
             </wp:positionV>
-            <wp:extent cx="4076700" cy="1800225"/>
-            <wp:effectExtent l="0" t="0" r="0" b="9525"/>
+            <wp:extent cx="1902460" cy="1800225"/>
+            <wp:effectExtent l="0" t="0" r="2540" b="9525"/>
             <wp:wrapTight wrapText="bothSides">
               <wp:wrapPolygon edited="0">
                 <wp:start x="0" y="0"/>
                 <wp:lineTo x="0" y="21486"/>
-                <wp:lineTo x="21499" y="21486"/>
-                <wp:lineTo x="21499" y="0"/>
+                <wp:lineTo x="21413" y="21486"/>
+                <wp:lineTo x="21413" y="0"/>
                 <wp:lineTo x="0" y="0"/>
               </wp:wrapPolygon>
             </wp:wrapTight>
@@ -11383,33 +11442,55 @@
                     <pic:cNvPr id="1" name=""/>
                     <pic:cNvPicPr/>
                   </pic:nvPicPr>
-                  <pic:blipFill>
-                    <a:blip r:embed="rId16">
+                  <pic:blipFill rotWithShape="1">
+                    <a:blip r:embed="rId18">
                       <a:extLst>
                         <a:ext uri="{28A0092B-C50C-407E-A947-70E740481C1C}">
                           <a14:useLocalDpi xmlns:a14="http://schemas.microsoft.com/office/drawing/2010/main" val="0"/>
                         </a:ext>
                       </a:extLst>
                     </a:blip>
-                    <a:stretch>
-                      <a:fillRect/>
-                    </a:stretch>
+                    <a:srcRect l="53324"/>
+                    <a:stretch/>
                   </pic:blipFill>
-                  <pic:spPr>
+                  <pic:spPr bwMode="auto">
                     <a:xfrm>
                       <a:off x="0" y="0"/>
-                      <a:ext cx="4076700" cy="1800225"/>
+                      <a:ext cx="1902460" cy="1800225"/>
                     </a:xfrm>
                     <a:prstGeom prst="rect">
                       <a:avLst/>
                     </a:prstGeom>
+                    <a:ln>
+                      <a:noFill/>
+                    </a:ln>
+                    <a:extLst>
+                      <a:ext uri="{53640926-AAD7-44D8-BBD7-CCE9431645EC}">
+                        <a14:shadowObscured xmlns:a14="http://schemas.microsoft.com/office/drawing/2010/main"/>
+                      </a:ext>
+                    </a:extLst>
                   </pic:spPr>
                 </pic:pic>
               </a:graphicData>
             </a:graphic>
+            <wp14:sizeRelH relativeFrom="margin">
+              <wp14:pctWidth>0</wp14:pctWidth>
+            </wp14:sizeRelH>
           </wp:anchor>
         </w:drawing>
       </w:r>
+      <w:r>
+        <w:rPr>
+          <w:sz w:val="24"/>
+        </w:rPr>
+        <w:t>Formulaire d’inscription</w:t>
+      </w:r>
+      <w:r>
+        <w:rPr>
+          <w:sz w:val="24"/>
+        </w:rPr>
+        <w:t> :</w:t>
+      </w:r>
     </w:p>
     <w:p>
       <w:pPr>
@@ -11418,6 +11499,134 @@
           <w:sz w:val="28"/>
         </w:rPr>
       </w:pPr>
+      <w:r>
+        <w:rPr>
+          <w:b/>
+          <w:noProof/>
+          <w:sz w:val="28"/>
+        </w:rPr>
+        <mc:AlternateContent>
+          <mc:Choice Requires="wps">
+            <w:drawing>
+              <wp:anchor distT="45720" distB="45720" distL="114300" distR="114300" simplePos="0" relativeHeight="251667456" behindDoc="0" locked="0" layoutInCell="1" allowOverlap="1" wp14:anchorId="07770486" wp14:editId="708FFB95">
+                <wp:simplePos x="0" y="0"/>
+                <wp:positionH relativeFrom="column">
+                  <wp:posOffset>-218547</wp:posOffset>
+                </wp:positionH>
+                <wp:positionV relativeFrom="paragraph">
+                  <wp:posOffset>112455</wp:posOffset>
+                </wp:positionV>
+                <wp:extent cx="2360930" cy="1475105"/>
+                <wp:effectExtent l="0" t="0" r="19685" b="10795"/>
+                <wp:wrapSquare wrapText="bothSides"/>
+                <wp:docPr id="217" name="Zone de texte 2"/>
+                <wp:cNvGraphicFramePr>
+                  <a:graphicFrameLocks xmlns:a="http://schemas.openxmlformats.org/drawingml/2006/main"/>
+                </wp:cNvGraphicFramePr>
+                <a:graphic xmlns:a="http://schemas.openxmlformats.org/drawingml/2006/main">
+                  <a:graphicData uri="http://schemas.microsoft.com/office/word/2010/wordprocessingShape">
+                    <wps:wsp>
+                      <wps:cNvSpPr txBox="1">
+                        <a:spLocks noChangeArrowheads="1"/>
+                      </wps:cNvSpPr>
+                      <wps:spPr bwMode="auto">
+                        <a:xfrm>
+                          <a:off x="0" y="0"/>
+                          <a:ext cx="2360930" cy="1475105"/>
+                        </a:xfrm>
+                        <a:prstGeom prst="rect">
+                          <a:avLst/>
+                        </a:prstGeom>
+                        <a:solidFill>
+                          <a:srgbClr val="FFFFFF"/>
+                        </a:solidFill>
+                        <a:ln w="9525">
+                          <a:solidFill>
+                            <a:srgbClr val="000000"/>
+                          </a:solidFill>
+                          <a:miter lim="800000"/>
+                          <a:headEnd/>
+                          <a:tailEnd/>
+                        </a:ln>
+                      </wps:spPr>
+                      <wps:txbx>
+                        <w:txbxContent>
+                          <w:p>
+                            <w:r>
+                              <w:t>Nom</w:t>
+                            </w:r>
+                          </w:p>
+                          <w:p>
+                            <w:r>
+                              <w:t>Numéro de tel</w:t>
+                            </w:r>
+                          </w:p>
+                          <w:p>
+                            <w:r>
+                              <w:t xml:space="preserve">Nombre de joueur </w:t>
+                            </w:r>
+                          </w:p>
+                          <w:p/>
+                          <w:p>
+                            <w:r>
+                              <w:t>Date</w:t>
+                            </w:r>
+                          </w:p>
+                        </w:txbxContent>
+                      </wps:txbx>
+                      <wps:bodyPr rot="0" vert="horz" wrap="square" lIns="91440" tIns="45720" rIns="91440" bIns="45720" anchor="t" anchorCtr="0">
+                        <a:noAutofit/>
+                      </wps:bodyPr>
+                    </wps:wsp>
+                  </a:graphicData>
+                </a:graphic>
+                <wp14:sizeRelH relativeFrom="margin">
+                  <wp14:pctWidth>40000</wp14:pctWidth>
+                </wp14:sizeRelH>
+                <wp14:sizeRelV relativeFrom="margin">
+                  <wp14:pctHeight>0</wp14:pctHeight>
+                </wp14:sizeRelV>
+              </wp:anchor>
+            </w:drawing>
+          </mc:Choice>
+          <mc:Fallback>
+            <w:pict>
+              <v:shapetype w14:anchorId="07770486" id="_x0000_t202" coordsize="21600,21600" o:spt="202" path="m,l,21600r21600,l21600,xe">
+                <v:stroke joinstyle="miter"/>
+                <v:path gradientshapeok="t" o:connecttype="rect"/>
+              </v:shapetype>
+              <v:shape id="Zone de texte 2" o:spid="_x0000_s1026" type="#_x0000_t202" style="position:absolute;margin-left:-17.2pt;margin-top:8.85pt;width:185.9pt;height:116.15pt;z-index:251667456;visibility:visible;mso-wrap-style:square;mso-width-percent:400;mso-height-percent:0;mso-wrap-distance-left:9pt;mso-wrap-distance-top:3.6pt;mso-wrap-distance-right:9pt;mso-wrap-distance-bottom:3.6pt;mso-position-horizontal:absolute;mso-position-horizontal-relative:text;mso-position-vertical:absolute;mso-position-vertical-relative:text;mso-width-percent:400;mso-height-percent:0;mso-width-relative:margin;mso-height-relative:margin;v-text-anchor:top" o:gfxdata="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">
+                <v:textbox>
+                  <w:txbxContent>
+                    <w:p>
+                      <w:r>
+                        <w:t>Nom</w:t>
+                      </w:r>
+                    </w:p>
+                    <w:p>
+                      <w:r>
+                        <w:t>Numéro de tel</w:t>
+                      </w:r>
+                    </w:p>
+                    <w:p>
+                      <w:r>
+                        <w:t xml:space="preserve">Nombre de joueur </w:t>
+                      </w:r>
+                    </w:p>
+                    <w:p/>
+                    <w:p>
+                      <w:r>
+                        <w:t>Date</w:t>
+                      </w:r>
+                    </w:p>
+                  </w:txbxContent>
+                </v:textbox>
+                <w10:wrap type="square"/>
+              </v:shape>
+            </w:pict>
+          </mc:Fallback>
+        </mc:AlternateContent>
+      </w:r>
     </w:p>
     <w:p>
       <w:pPr>
@@ -11458,81 +11667,44 @@
           <w:sz w:val="28"/>
         </w:rPr>
       </w:pPr>
-      <w:r>
-        <w:rPr>
-          <w:b/>
-          <w:sz w:val="28"/>
-        </w:rPr>
-        <w:t>Ajout de privilège sur MySQL</w:t>
-      </w:r>
-    </w:p>
-    <w:p>
-      <w:pPr>
-        <w:rPr>
-          <w:b/>
-          <w:sz w:val="28"/>
-        </w:rPr>
-      </w:pPr>
-      <w:hyperlink r:id="rId17" w:history="1">
-        <w:r>
-          <w:rPr>
-            <w:rStyle w:val="Lienhypertexte"/>
-          </w:rPr>
-          <w:t>https://sqlpro.developpez.com/cours/sqlaz/dcl/</w:t>
-        </w:r>
-      </w:hyperlink>
-    </w:p>
-    <w:p>
-      <w:pPr>
-        <w:rPr>
-          <w:b/>
-          <w:sz w:val="28"/>
-        </w:rPr>
-      </w:pPr>
-      <w:hyperlink r:id="rId18" w:history="1">
-        <w:r>
-          <w:rPr>
-            <w:rStyle w:val="Lienhypertexte"/>
-          </w:rPr>
-          <w:t>https://www.hostinger.fr/tutoriels/creer-un-utilisateur-mysql/</w:t>
-        </w:r>
-      </w:hyperlink>
-    </w:p>
-    <w:p>
-      <w:pPr>
-        <w:rPr>
-          <w:b/>
-          <w:sz w:val="28"/>
-        </w:rPr>
-      </w:pPr>
-    </w:p>
-    <w:p>
-      <w:pPr>
-        <w:rPr>
-          <w:b/>
-          <w:sz w:val="28"/>
-        </w:rPr>
-      </w:pPr>
-      <w:r>
-        <w:rPr>
-          <w:b/>
-          <w:sz w:val="28"/>
+    </w:p>
+    <w:p>
+      <w:pPr>
+        <w:rPr>
+          <w:sz w:val="24"/>
+        </w:rPr>
+      </w:pPr>
+      <w:r>
+        <w:rPr>
+          <w:sz w:val="24"/>
         </w:rPr>
         <w:t>Base de données</w:t>
       </w:r>
-    </w:p>
-    <w:p/>
-    <w:p>
-      <w:pPr>
-        <w:pStyle w:val="Paragraphedeliste"/>
-        <w:numPr>
-          <w:ilvl w:val="0"/>
-          <w:numId w:val="2"/>
-        </w:numPr>
-      </w:pPr>
-      <w:r>
-        <w:t>Pour créneau</w:t>
-      </w:r>
+      <w:r>
+        <w:rPr>
+          <w:sz w:val="24"/>
+        </w:rPr>
+        <w:t> </w:t>
+      </w:r>
+      <w:r>
+        <w:t xml:space="preserve">Pour </w:t>
+      </w:r>
+      <w:r>
+        <w:t>créneau</w:t>
+      </w:r>
+      <w:r>
+        <w:rPr>
+          <w:sz w:val="24"/>
+        </w:rPr>
+        <w:t xml:space="preserve"> :</w:t>
+      </w:r>
+    </w:p>
+    <w:p>
+      <w:pPr>
+        <w:rPr>
+          <w:sz w:val="24"/>
+        </w:rPr>
+      </w:pPr>
     </w:p>
     <w:tbl>
       <w:tblPr>
@@ -11668,16 +11840,11 @@
       </w:tr>
     </w:tbl>
     <w:p/>
-    <w:p>
-      <w:pPr>
-        <w:pStyle w:val="Paragraphedeliste"/>
-      </w:pPr>
-    </w:p>
     <w:p/>
-    <w:p/>
-    <w:p/>
-    <w:p/>
-    <w:p/>
+    <w:p>
+      <w:bookmarkStart w:id="0" w:name="_GoBack"/>
+      <w:bookmarkEnd w:id="0"/>
+    </w:p>
     <w:p>
       <w:pPr>
         <w:rPr>
@@ -11693,6 +11860,7 @@
           <w:color w:val="FF0000"/>
           <w:sz w:val="28"/>
         </w:rPr>
+        <w:lastRenderedPageBreak/>
         <w:t>Liste matériel</w:t>
       </w:r>
       <w:proofErr w:type="gramEnd"/>
@@ -11996,7 +12164,6 @@
           <w:rFonts w:ascii="Consolas" w:hAnsi="Consolas"/>
           <w:color w:val="CC4A00"/>
         </w:rPr>
-        <w:lastRenderedPageBreak/>
         <w:t>#</w:t>
       </w:r>
       <w:proofErr w:type="spellStart"/>
@@ -12250,6 +12417,7 @@
           <w:rFonts w:ascii="Consolas" w:hAnsi="Consolas"/>
           <w:color w:val="CC4A00"/>
         </w:rPr>
+        <w:lastRenderedPageBreak/>
         <w:t xml:space="preserve">  {'1', '2', '3', 'A'},</w:t>
       </w:r>
     </w:p>

</xml_diff>

<commit_message>
Mise a jour du journal d'activités
</commit_message>
<xml_diff>
--- a/Cyril/Compte rendu.docx
+++ b/Cyril/Compte rendu.docx
@@ -2902,8 +2902,7 @@
     <w:p>
       <w:pPr>
         <w:rPr>
-          <w:b/>
-          <w:sz w:val="28"/>
+          <w:rStyle w:val="Lienhypertexte"/>
         </w:rPr>
       </w:pPr>
       <w:hyperlink r:id="rId13" w:history="1">
@@ -2911,23 +2910,114 @@
           <w:rPr>
             <w:rStyle w:val="Lienhypertexte"/>
           </w:rPr>
-          <w:t>http://www.codeurjava.com/2016/12/formulaire-de-logi</w:t>
-        </w:r>
-        <w:bookmarkStart w:id="0" w:name="_GoBack"/>
-        <w:bookmarkEnd w:id="0"/>
-        <w:r>
-          <w:rPr>
-            <w:rStyle w:val="Lienhypertexte"/>
-          </w:rPr>
-          <w:t>n</w:t>
-        </w:r>
-        <w:r>
-          <w:rPr>
-            <w:rStyle w:val="Lienhypertexte"/>
-          </w:rPr>
-          <w:t>-avec-html-css-php-et-mysql.html</w:t>
+          <w:t>http://www.codeurjava.com/2016/12/formulaire-de-login-avec-html-css-php-et-mysql.html</w:t>
         </w:r>
       </w:hyperlink>
+    </w:p>
+    <w:p>
+      <w:pPr>
+        <w:rPr>
+          <w:rStyle w:val="Lienhypertexte"/>
+        </w:rPr>
+      </w:pPr>
+    </w:p>
+    <w:p>
+      <w:pPr>
+        <w:numPr>
+          <w:ilvl w:val="0"/>
+          <w:numId w:val="3"/>
+        </w:numPr>
+        <w:rPr>
+          <w:b/>
+          <w:sz w:val="28"/>
+        </w:rPr>
+      </w:pPr>
+      <w:r>
+        <w:rPr>
+          <w:b/>
+          <w:sz w:val="28"/>
+        </w:rPr>
+        <w:t>Quatre étapes pour créer un formulaire de connexion :</w:t>
+      </w:r>
+      <w:r>
+        <w:rPr>
+          <w:b/>
+          <w:sz w:val="28"/>
+        </w:rPr>
+        <w:br/>
+      </w:r>
+      <w:r>
+        <w:rPr>
+          <w:b/>
+          <w:sz w:val="28"/>
+        </w:rPr>
+        <w:br/>
+        <w:t>1- Créer un fichier HTML contenant la structure du formulaire</w:t>
+      </w:r>
+      <w:r>
+        <w:rPr>
+          <w:b/>
+          <w:sz w:val="28"/>
+        </w:rPr>
+        <w:br/>
+        <w:t>2- Créer un fichier CSS pour définir le style</w:t>
+      </w:r>
+      <w:r>
+        <w:rPr>
+          <w:b/>
+          <w:sz w:val="28"/>
+        </w:rPr>
+        <w:br/>
+        <w:t xml:space="preserve">3- Créer un fichier de login PHP qui va </w:t>
+      </w:r>
+      <w:proofErr w:type="spellStart"/>
+      <w:r>
+        <w:rPr>
+          <w:b/>
+          <w:sz w:val="28"/>
+        </w:rPr>
+        <w:t>vérifie</w:t>
+      </w:r>
+      <w:proofErr w:type="spellEnd"/>
+      <w:r>
+        <w:rPr>
+          <w:b/>
+          <w:sz w:val="28"/>
+        </w:rPr>
+        <w:t xml:space="preserve"> les champs de formulaire </w:t>
+      </w:r>
+      <w:proofErr w:type="gramStart"/>
+      <w:r>
+        <w:rPr>
+          <w:b/>
+          <w:sz w:val="28"/>
+        </w:rPr>
+        <w:t>si ils</w:t>
+      </w:r>
+      <w:proofErr w:type="gramEnd"/>
+      <w:r>
+        <w:rPr>
+          <w:b/>
+          <w:sz w:val="28"/>
+        </w:rPr>
+        <w:t xml:space="preserve"> correspondent aux valeurs de la table dans la base de données</w:t>
+      </w:r>
+      <w:r>
+        <w:rPr>
+          <w:b/>
+          <w:sz w:val="28"/>
+        </w:rPr>
+        <w:br/>
+        <w:t>4- Créer un fichier PHP de la page principale et de la déconnexion</w:t>
+      </w:r>
+    </w:p>
+    <w:p>
+      <w:pPr>
+        <w:rPr>
+          <w:b/>
+          <w:sz w:val="28"/>
+        </w:rPr>
+      </w:pPr>
     </w:p>
     <w:p>
       <w:pPr>
@@ -4364,6 +4454,7 @@
           <w:color w:val="000000"/>
           <w:lang w:eastAsia="fr-FR"/>
         </w:rPr>
+        <w:lastRenderedPageBreak/>
         <w:t xml:space="preserve">                &lt;</w:t>
       </w:r>
       <w:proofErr w:type="gramStart"/>
@@ -5032,7 +5123,6 @@
           <w:color w:val="000000"/>
           <w:lang w:eastAsia="fr-FR"/>
         </w:rPr>
-        <w:lastRenderedPageBreak/>
         <w:t xml:space="preserve">    &lt;/body&gt;</w:t>
       </w:r>
     </w:p>
@@ -7226,6 +7316,7 @@
           <w:sz w:val="18"/>
           <w:lang w:eastAsia="fr-FR"/>
         </w:rPr>
+        <w:lastRenderedPageBreak/>
         <w:t xml:space="preserve">        </w:t>
       </w:r>
       <w:proofErr w:type="gramStart"/>
@@ -7878,7 +7969,6 @@
           <w:sz w:val="18"/>
           <w:lang w:eastAsia="fr-FR"/>
         </w:rPr>
-        <w:lastRenderedPageBreak/>
         <w:t xml:space="preserve">    {</w:t>
       </w:r>
     </w:p>
@@ -9427,6 +9517,7 @@
           <w:color w:val="000000"/>
           <w:lang w:eastAsia="fr-FR"/>
         </w:rPr>
+        <w:lastRenderedPageBreak/>
         <w:t xml:space="preserve">                    // afficher un message</w:t>
       </w:r>
     </w:p>
@@ -11017,6 +11108,7 @@
           <w:color w:val="000000"/>
           <w:szCs w:val="22"/>
         </w:rPr>
+        <w:lastRenderedPageBreak/>
         <w:t xml:space="preserve">                    </w:t>
       </w:r>
       <w:proofErr w:type="spellStart"/>
@@ -11241,7 +11333,6 @@
           <w:b/>
           <w:sz w:val="28"/>
         </w:rPr>
-        <w:lastRenderedPageBreak/>
         <w:t>Création</w:t>
       </w:r>
       <w:r>
@@ -11370,8 +11461,563 @@
     <w:p>
       <w:pPr>
         <w:rPr>
-          <w:b/>
-          <w:sz w:val="28"/>
+          <w:sz w:val="24"/>
+        </w:rPr>
+      </w:pPr>
+      <w:r>
+        <w:rPr>
+          <w:sz w:val="24"/>
+        </w:rPr>
+        <mc:AlternateContent>
+          <mc:Choice Requires="wps">
+            <w:drawing>
+              <wp:anchor distT="0" distB="0" distL="114300" distR="114300" simplePos="0" relativeHeight="251670528" behindDoc="0" locked="0" layoutInCell="1" allowOverlap="1" wp14:anchorId="2FF44BD9" wp14:editId="4A0E9FB2">
+                <wp:simplePos x="0" y="0"/>
+                <wp:positionH relativeFrom="column">
+                  <wp:posOffset>0</wp:posOffset>
+                </wp:positionH>
+                <wp:positionV relativeFrom="paragraph">
+                  <wp:posOffset>0</wp:posOffset>
+                </wp:positionV>
+                <wp:extent cx="5360020" cy="1169551"/>
+                <wp:effectExtent l="0" t="0" r="0" b="0"/>
+                <wp:wrapNone/>
+                <wp:docPr id="11" name="Rectangle 6">
+                  <a:extLst xmlns:a="http://schemas.openxmlformats.org/drawingml/2006/main"/>
+                </wp:docPr>
+                <wp:cNvGraphicFramePr/>
+                <a:graphic xmlns:a="http://schemas.openxmlformats.org/drawingml/2006/main">
+                  <a:graphicData uri="http://schemas.microsoft.com/office/word/2010/wordprocessingShape">
+                    <wps:wsp>
+                      <wps:cNvSpPr/>
+                      <wps:spPr>
+                        <a:xfrm>
+                          <a:off x="0" y="0"/>
+                          <a:ext cx="5360020" cy="1169551"/>
+                        </a:xfrm>
+                        <a:prstGeom prst="rect">
+                          <a:avLst/>
+                        </a:prstGeom>
+                      </wps:spPr>
+                      <wps:txbx>
+                        <w:txbxContent>
+                          <w:p>
+                            <w:pPr>
+                              <w:jc w:val="both"/>
+                              <w:rPr>
+                                <w:sz w:val="24"/>
+                                <w:szCs w:val="24"/>
+                              </w:rPr>
+                            </w:pPr>
+                            <w:r>
+                              <w:rPr>
+                                <w:rFonts w:hAnsi="Calibri"/>
+                                <w:color w:val="404040" w:themeColor="text1" w:themeTint="BF"/>
+                                <w:kern w:val="24"/>
+                                <w:sz w:val="28"/>
+                                <w:szCs w:val="28"/>
+                              </w:rPr>
+                              <w:t>Ce qui autorise DUBOIS à lancer sur la table T_CHAMBRE (SELECT, INSERT, DELETE).</w:t>
+                            </w:r>
+                          </w:p>
+                          <w:p>
+                            <w:pPr>
+                              <w:jc w:val="both"/>
+                            </w:pPr>
+                            <w:r>
+                              <w:rPr>
+                                <w:rFonts w:hAnsi="Calibri"/>
+                                <w:color w:val="404040" w:themeColor="text1" w:themeTint="BF"/>
+                                <w:kern w:val="24"/>
+                                <w:sz w:val="28"/>
+                                <w:szCs w:val="28"/>
+                              </w:rPr>
+                              <w:t>On parle alors d'héritage de droits c'est à dire que l'utilisateur dotés de ces droits peut à nouveau les céder à un ou plusieurs autres utilisateurs.</w:t>
+                            </w:r>
+                          </w:p>
+                        </w:txbxContent>
+                      </wps:txbx>
+                      <wps:bodyPr wrap="square">
+                        <a:spAutoFit/>
+                      </wps:bodyPr>
+                    </wps:wsp>
+                  </a:graphicData>
+                </a:graphic>
+              </wp:anchor>
+            </w:drawing>
+          </mc:Choice>
+          <mc:Fallback>
+            <w:pict>
+              <v:rect w14:anchorId="2FF44BD9" id="Rectangle 6" o:spid="_x0000_s1026" style="position:absolute;margin-left:0;margin-top:0;width:422.05pt;height:92.1pt;z-index:251670528;visibility:visible;mso-wrap-style:square;mso-wrap-distance-left:9pt;mso-wrap-distance-top:0;mso-wrap-distance-right:9pt;mso-wrap-distance-bottom:0;mso-position-horizontal:absolute;mso-position-horizontal-relative:text;mso-position-vertical:absolute;mso-position-vertical-relative:text;v-text-anchor:top" o:gfxdata="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" filled="f" stroked="f">
+                <v:textbox style="mso-fit-shape-to-text:t">
+                  <w:txbxContent>
+                    <w:p>
+                      <w:pPr>
+                        <w:jc w:val="both"/>
+                        <w:rPr>
+                          <w:sz w:val="24"/>
+                          <w:szCs w:val="24"/>
+                        </w:rPr>
+                      </w:pPr>
+                      <w:r>
+                        <w:rPr>
+                          <w:rFonts w:hAnsi="Calibri"/>
+                          <w:color w:val="404040" w:themeColor="text1" w:themeTint="BF"/>
+                          <w:kern w:val="24"/>
+                          <w:sz w:val="28"/>
+                          <w:szCs w:val="28"/>
+                        </w:rPr>
+                        <w:t>Ce qui autorise DUBOIS à lancer sur la table T_CHAMBRE (SELECT, INSERT, DELETE).</w:t>
+                      </w:r>
+                    </w:p>
+                    <w:p>
+                      <w:pPr>
+                        <w:jc w:val="both"/>
+                      </w:pPr>
+                      <w:r>
+                        <w:rPr>
+                          <w:rFonts w:hAnsi="Calibri"/>
+                          <w:color w:val="404040" w:themeColor="text1" w:themeTint="BF"/>
+                          <w:kern w:val="24"/>
+                          <w:sz w:val="28"/>
+                          <w:szCs w:val="28"/>
+                        </w:rPr>
+                        <w:t>On parle alors d'héritage de droits c'est à dire que l'utilisateur dotés de ces droits peut à nouveau les céder à un ou plusieurs autres utilisateurs.</w:t>
+                      </w:r>
+                    </w:p>
+                  </w:txbxContent>
+                </v:textbox>
+              </v:rect>
+            </w:pict>
+          </mc:Fallback>
+        </mc:AlternateContent>
+      </w:r>
+    </w:p>
+    <w:p>
+      <w:pPr>
+        <w:rPr>
+          <w:sz w:val="24"/>
+        </w:rPr>
+      </w:pPr>
+    </w:p>
+    <w:p>
+      <w:pPr>
+        <w:rPr>
+          <w:sz w:val="24"/>
+        </w:rPr>
+      </w:pPr>
+    </w:p>
+    <w:p>
+      <w:pPr>
+        <w:rPr>
+          <w:sz w:val="24"/>
+        </w:rPr>
+      </w:pPr>
+    </w:p>
+    <w:p>
+      <w:pPr>
+        <w:rPr>
+          <w:sz w:val="24"/>
+        </w:rPr>
+      </w:pPr>
+      <w:r>
+        <w:rPr>
+          <w:sz w:val="24"/>
+        </w:rPr>
+        <mc:AlternateContent>
+          <mc:Choice Requires="wps">
+            <w:drawing>
+              <wp:anchor distT="0" distB="0" distL="114300" distR="114300" simplePos="0" relativeHeight="251672576" behindDoc="0" locked="0" layoutInCell="1" allowOverlap="1" wp14:anchorId="70BD98B7" wp14:editId="6E307EFB">
+                <wp:simplePos x="0" y="0"/>
+                <wp:positionH relativeFrom="margin">
+                  <wp:align>left</wp:align>
+                </wp:positionH>
+                <wp:positionV relativeFrom="paragraph">
+                  <wp:posOffset>336</wp:posOffset>
+                </wp:positionV>
+                <wp:extent cx="4501322" cy="584775"/>
+                <wp:effectExtent l="0" t="0" r="0" b="0"/>
+                <wp:wrapNone/>
+                <wp:docPr id="12" name="Rectangle 1">
+                  <a:extLst xmlns:a="http://schemas.openxmlformats.org/drawingml/2006/main"/>
+                </wp:docPr>
+                <wp:cNvGraphicFramePr>
+                  <a:graphicFrameLocks xmlns:a="http://schemas.openxmlformats.org/drawingml/2006/main"/>
+                </wp:cNvGraphicFramePr>
+                <a:graphic xmlns:a="http://schemas.openxmlformats.org/drawingml/2006/main">
+                  <a:graphicData uri="http://schemas.microsoft.com/office/word/2010/wordprocessingShape">
+                    <wps:wsp>
+                      <wps:cNvSpPr>
+                        <a:spLocks noChangeArrowheads="1"/>
+                      </wps:cNvSpPr>
+                      <wps:spPr bwMode="auto">
+                        <a:xfrm>
+                          <a:off x="0" y="0"/>
+                          <a:ext cx="4501322" cy="584775"/>
+                        </a:xfrm>
+                        <a:prstGeom prst="rect">
+                          <a:avLst/>
+                        </a:prstGeom>
+                        <a:noFill/>
+                        <a:ln>
+                          <a:noFill/>
+                        </a:ln>
+                        <a:effectLst/>
+                        <a:extLst>
+                          <a:ext uri="{909E8E84-426E-40DD-AFC4-6F175D3DCCD1}">
+                            <a14:hiddenFill xmlns:a14="http://schemas.microsoft.com/office/drawing/2010/main">
+                              <a:solidFill>
+                                <a:schemeClr val="accent1"/>
+                              </a:solidFill>
+                            </a14:hiddenFill>
+                          </a:ext>
+                          <a:ext uri="{91240B29-F687-4F45-9708-019B960494DF}">
+                            <a14:hiddenLine xmlns:a14="http://schemas.microsoft.com/office/drawing/2010/main" w="9525">
+                              <a:solidFill>
+                                <a:schemeClr val="tx1"/>
+                              </a:solidFill>
+                              <a:miter lim="800000"/>
+                              <a:headEnd/>
+                              <a:tailEnd/>
+                            </a14:hiddenLine>
+                          </a:ext>
+                          <a:ext uri="{AF507438-7753-43E0-B8FC-AC1667EBCBE1}">
+                            <a14:hiddenEffects xmlns:a14="http://schemas.microsoft.com/office/drawing/2010/main">
+                              <a:effectLst>
+                                <a:outerShdw dist="35921" dir="2700000" algn="ctr" rotWithShape="0">
+                                  <a:schemeClr val="bg2"/>
+                                </a:outerShdw>
+                              </a:effectLst>
+                            </a14:hiddenEffects>
+                          </a:ext>
+                        </a:extLst>
+                      </wps:spPr>
+                      <wps:txbx>
+                        <w:txbxContent>
+                          <w:p>
+                            <w:pPr>
+                              <w:kinsoku w:val="0"/>
+                              <w:overflowPunct w:val="0"/>
+                              <w:textAlignment w:val="baseline"/>
+                              <w:rPr>
+                                <w:sz w:val="24"/>
+                                <w:szCs w:val="24"/>
+                              </w:rPr>
+                            </w:pPr>
+                            <w:r>
+                              <w:rPr>
+                                <w:rFonts w:ascii="Courier New" w:hAnsi="Courier New" w:cs="Courier New"/>
+                                <w:color w:val="7F0055"/>
+                                <w:kern w:val="24"/>
+                                <w:sz w:val="32"/>
+                                <w:szCs w:val="32"/>
+                              </w:rPr>
+                              <w:t>GRANT</w:t>
+                            </w:r>
+                            <w:r>
+                              <w:rPr>
+                                <w:rFonts w:ascii="Courier New" w:hAnsi="Courier New" w:cs="Courier New"/>
+                                <w:color w:val="000000"/>
+                                <w:kern w:val="24"/>
+                                <w:sz w:val="32"/>
+                                <w:szCs w:val="32"/>
+                              </w:rPr>
+                              <w:t xml:space="preserve"> </w:t>
+                            </w:r>
+                            <w:r>
+                              <w:rPr>
+                                <w:rFonts w:ascii="Courier New" w:hAnsi="Courier New" w:cs="Courier New"/>
+                                <w:color w:val="7F0055"/>
+                                <w:kern w:val="24"/>
+                                <w:sz w:val="32"/>
+                                <w:szCs w:val="32"/>
+                              </w:rPr>
+                              <w:t>ALL</w:t>
+                            </w:r>
+                            <w:r>
+                              <w:rPr>
+                                <w:rFonts w:ascii="Courier New" w:hAnsi="Courier New" w:cs="Courier New"/>
+                                <w:color w:val="000000"/>
+                                <w:kern w:val="24"/>
+                                <w:sz w:val="32"/>
+                                <w:szCs w:val="32"/>
+                              </w:rPr>
+                              <w:t xml:space="preserve"> </w:t>
+                            </w:r>
+                            <w:r>
+                              <w:rPr>
+                                <w:rFonts w:ascii="Courier New" w:hAnsi="Courier New" w:cs="Courier New"/>
+                                <w:color w:val="7F0055"/>
+                                <w:kern w:val="24"/>
+                                <w:sz w:val="32"/>
+                                <w:szCs w:val="32"/>
+                              </w:rPr>
+                              <w:t>PRIVILEGES</w:t>
+                            </w:r>
+                            <w:r>
+                              <w:rPr>
+                                <w:rFonts w:ascii="Courier New" w:hAnsi="Courier New" w:cs="Courier New"/>
+                                <w:color w:val="000000"/>
+                                <w:kern w:val="24"/>
+                                <w:sz w:val="32"/>
+                                <w:szCs w:val="32"/>
+                              </w:rPr>
+                              <w:t xml:space="preserve"> </w:t>
+                            </w:r>
+                            <w:r>
+                              <w:rPr>
+                                <w:rFonts w:ascii="Courier New" w:hAnsi="Courier New" w:cs="Courier New"/>
+                                <w:color w:val="7F0055"/>
+                                <w:kern w:val="24"/>
+                                <w:sz w:val="32"/>
+                                <w:szCs w:val="32"/>
+                              </w:rPr>
+                              <w:t>ON</w:t>
+                            </w:r>
+                            <w:r>
+                              <w:rPr>
+                                <w:rFonts w:ascii="Courier New" w:hAnsi="Courier New" w:cs="Courier New"/>
+                                <w:color w:val="000000"/>
+                                <w:kern w:val="24"/>
+                                <w:sz w:val="32"/>
+                                <w:szCs w:val="32"/>
+                              </w:rPr>
+                              <w:t xml:space="preserve"> </w:t>
+                            </w:r>
+                            <w:r>
+                              <w:rPr>
+                                <w:rFonts w:ascii="Courier New" w:hAnsi="Courier New" w:cs="Courier New"/>
+                                <w:color w:val="7F0055"/>
+                                <w:kern w:val="24"/>
+                                <w:sz w:val="32"/>
+                                <w:szCs w:val="32"/>
+                              </w:rPr>
+                              <w:t>TABLE</w:t>
+                            </w:r>
+                            <w:r>
+                              <w:rPr>
+                                <w:rFonts w:ascii="Courier New" w:hAnsi="Courier New" w:cs="Courier New"/>
+                                <w:color w:val="000000"/>
+                                <w:kern w:val="24"/>
+                                <w:sz w:val="32"/>
+                                <w:szCs w:val="32"/>
+                              </w:rPr>
+                              <w:t xml:space="preserve"> T_CHAMBRE </w:t>
+                            </w:r>
+                            <w:r>
+                              <w:rPr>
+                                <w:rFonts w:ascii="Courier New" w:hAnsi="Courier New" w:cs="Courier New"/>
+                                <w:color w:val="7F0055"/>
+                                <w:kern w:val="24"/>
+                                <w:sz w:val="32"/>
+                                <w:szCs w:val="32"/>
+                              </w:rPr>
+                              <w:t>TO</w:t>
+                            </w:r>
+                            <w:r>
+                              <w:rPr>
+                                <w:rFonts w:ascii="Courier New" w:hAnsi="Courier New" w:cs="Courier New"/>
+                                <w:color w:val="000000"/>
+                                <w:kern w:val="24"/>
+                                <w:sz w:val="32"/>
+                                <w:szCs w:val="32"/>
+                              </w:rPr>
+                              <w:t xml:space="preserve"> DUBOIS</w:t>
+                            </w:r>
+                            <w:r>
+                              <w:rPr>
+                                <w:rFonts w:hAnsi="Calibri"/>
+                                <w:color w:val="000000" w:themeColor="text1"/>
+                                <w:kern w:val="24"/>
+                                <w:sz w:val="28"/>
+                                <w:szCs w:val="28"/>
+                              </w:rPr>
+                              <w:t xml:space="preserve"> </w:t>
+                            </w:r>
+                          </w:p>
+                        </w:txbxContent>
+                      </wps:txbx>
+                      <wps:bodyPr vert="horz" wrap="square" lIns="91440" tIns="45720" rIns="91440" bIns="45720" numCol="1" anchor="ctr" anchorCtr="0" compatLnSpc="1">
+                        <a:prstTxWarp prst="textNoShape">
+                          <a:avLst/>
+                        </a:prstTxWarp>
+                        <a:spAutoFit/>
+                      </wps:bodyPr>
+                    </wps:wsp>
+                  </a:graphicData>
+                </a:graphic>
+              </wp:anchor>
+            </w:drawing>
+          </mc:Choice>
+          <mc:Fallback>
+            <w:pict>
+              <v:rect w14:anchorId="70BD98B7" id="Rectangle 1" o:spid="_x0000_s1027" style="position:absolute;margin-left:0;margin-top:.05pt;width:354.45pt;height:46.05pt;z-index:251672576;visibility:visible;mso-wrap-style:square;mso-wrap-distance-left:9pt;mso-wrap-distance-top:0;mso-wrap-distance-right:9pt;mso-wrap-distance-bottom:0;mso-position-horizontal:left;mso-position-horizontal-relative:margin;mso-position-vertical:absolute;mso-position-vertical-relative:text;v-text-anchor:middle" o:gfxdata="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" filled="f" fillcolor="#4472c4 [3204]" stroked="f" strokecolor="black [3213]">
+                <v:shadow color="#e7e6e6 [3214]"/>
+                <v:textbox style="mso-fit-shape-to-text:t">
+                  <w:txbxContent>
+                    <w:p>
+                      <w:pPr>
+                        <w:kinsoku w:val="0"/>
+                        <w:overflowPunct w:val="0"/>
+                        <w:textAlignment w:val="baseline"/>
+                        <w:rPr>
+                          <w:sz w:val="24"/>
+                          <w:szCs w:val="24"/>
+                        </w:rPr>
+                      </w:pPr>
+                      <w:r>
+                        <w:rPr>
+                          <w:rFonts w:ascii="Courier New" w:hAnsi="Courier New" w:cs="Courier New"/>
+                          <w:color w:val="7F0055"/>
+                          <w:kern w:val="24"/>
+                          <w:sz w:val="32"/>
+                          <w:szCs w:val="32"/>
+                        </w:rPr>
+                        <w:t>GRANT</w:t>
+                      </w:r>
+                      <w:r>
+                        <w:rPr>
+                          <w:rFonts w:ascii="Courier New" w:hAnsi="Courier New" w:cs="Courier New"/>
+                          <w:color w:val="000000"/>
+                          <w:kern w:val="24"/>
+                          <w:sz w:val="32"/>
+                          <w:szCs w:val="32"/>
+                        </w:rPr>
+                        <w:t xml:space="preserve"> </w:t>
+                      </w:r>
+                      <w:r>
+                        <w:rPr>
+                          <w:rFonts w:ascii="Courier New" w:hAnsi="Courier New" w:cs="Courier New"/>
+                          <w:color w:val="7F0055"/>
+                          <w:kern w:val="24"/>
+                          <w:sz w:val="32"/>
+                          <w:szCs w:val="32"/>
+                        </w:rPr>
+                        <w:t>ALL</w:t>
+                      </w:r>
+                      <w:r>
+                        <w:rPr>
+                          <w:rFonts w:ascii="Courier New" w:hAnsi="Courier New" w:cs="Courier New"/>
+                          <w:color w:val="000000"/>
+                          <w:kern w:val="24"/>
+                          <w:sz w:val="32"/>
+                          <w:szCs w:val="32"/>
+                        </w:rPr>
+                        <w:t xml:space="preserve"> </w:t>
+                      </w:r>
+                      <w:r>
+                        <w:rPr>
+                          <w:rFonts w:ascii="Courier New" w:hAnsi="Courier New" w:cs="Courier New"/>
+                          <w:color w:val="7F0055"/>
+                          <w:kern w:val="24"/>
+                          <w:sz w:val="32"/>
+                          <w:szCs w:val="32"/>
+                        </w:rPr>
+                        <w:t>PRIVILEGES</w:t>
+                      </w:r>
+                      <w:r>
+                        <w:rPr>
+                          <w:rFonts w:ascii="Courier New" w:hAnsi="Courier New" w:cs="Courier New"/>
+                          <w:color w:val="000000"/>
+                          <w:kern w:val="24"/>
+                          <w:sz w:val="32"/>
+                          <w:szCs w:val="32"/>
+                        </w:rPr>
+                        <w:t xml:space="preserve"> </w:t>
+                      </w:r>
+                      <w:r>
+                        <w:rPr>
+                          <w:rFonts w:ascii="Courier New" w:hAnsi="Courier New" w:cs="Courier New"/>
+                          <w:color w:val="7F0055"/>
+                          <w:kern w:val="24"/>
+                          <w:sz w:val="32"/>
+                          <w:szCs w:val="32"/>
+                        </w:rPr>
+                        <w:t>ON</w:t>
+                      </w:r>
+                      <w:r>
+                        <w:rPr>
+                          <w:rFonts w:ascii="Courier New" w:hAnsi="Courier New" w:cs="Courier New"/>
+                          <w:color w:val="000000"/>
+                          <w:kern w:val="24"/>
+                          <w:sz w:val="32"/>
+                          <w:szCs w:val="32"/>
+                        </w:rPr>
+                        <w:t xml:space="preserve"> </w:t>
+                      </w:r>
+                      <w:r>
+                        <w:rPr>
+                          <w:rFonts w:ascii="Courier New" w:hAnsi="Courier New" w:cs="Courier New"/>
+                          <w:color w:val="7F0055"/>
+                          <w:kern w:val="24"/>
+                          <w:sz w:val="32"/>
+                          <w:szCs w:val="32"/>
+                        </w:rPr>
+                        <w:t>TABLE</w:t>
+                      </w:r>
+                      <w:r>
+                        <w:rPr>
+                          <w:rFonts w:ascii="Courier New" w:hAnsi="Courier New" w:cs="Courier New"/>
+                          <w:color w:val="000000"/>
+                          <w:kern w:val="24"/>
+                          <w:sz w:val="32"/>
+                          <w:szCs w:val="32"/>
+                        </w:rPr>
+                        <w:t xml:space="preserve"> T_CHAMBRE </w:t>
+                      </w:r>
+                      <w:r>
+                        <w:rPr>
+                          <w:rFonts w:ascii="Courier New" w:hAnsi="Courier New" w:cs="Courier New"/>
+                          <w:color w:val="7F0055"/>
+                          <w:kern w:val="24"/>
+                          <w:sz w:val="32"/>
+                          <w:szCs w:val="32"/>
+                        </w:rPr>
+                        <w:t>TO</w:t>
+                      </w:r>
+                      <w:r>
+                        <w:rPr>
+                          <w:rFonts w:ascii="Courier New" w:hAnsi="Courier New" w:cs="Courier New"/>
+                          <w:color w:val="000000"/>
+                          <w:kern w:val="24"/>
+                          <w:sz w:val="32"/>
+                          <w:szCs w:val="32"/>
+                        </w:rPr>
+                        <w:t xml:space="preserve"> DUBOIS</w:t>
+                      </w:r>
+                      <w:r>
+                        <w:rPr>
+                          <w:rFonts w:hAnsi="Calibri"/>
+                          <w:color w:val="000000" w:themeColor="text1"/>
+                          <w:kern w:val="24"/>
+                          <w:sz w:val="28"/>
+                          <w:szCs w:val="28"/>
+                        </w:rPr>
+                        <w:t xml:space="preserve"> </w:t>
+                      </w:r>
+                    </w:p>
+                  </w:txbxContent>
+                </v:textbox>
+                <w10:wrap anchorx="margin"/>
+              </v:rect>
+            </w:pict>
+          </mc:Fallback>
+        </mc:AlternateContent>
+      </w:r>
+    </w:p>
+    <w:p>
+      <w:pPr>
+        <w:rPr>
+          <w:sz w:val="24"/>
+        </w:rPr>
+      </w:pPr>
+    </w:p>
+    <w:p/>
+    <w:p>
+      <w:pPr>
+        <w:rPr>
+          <w:color w:val="0000FF"/>
+          <w:u w:val="single"/>
         </w:rPr>
       </w:pPr>
       <w:hyperlink r:id="rId16" w:history="1">
@@ -11379,19 +12025,7 @@
           <w:rPr>
             <w:rStyle w:val="Lienhypertexte"/>
           </w:rPr>
-          <w:t>https://sqlpro.develo</w:t>
-        </w:r>
-        <w:r>
-          <w:rPr>
-            <w:rStyle w:val="Lienhypertexte"/>
-          </w:rPr>
-          <w:t>p</w:t>
-        </w:r>
-        <w:r>
-          <w:rPr>
-            <w:rStyle w:val="Lienhypertexte"/>
-          </w:rPr>
-          <w:t>pez.com/cours/sqlaz/dcl/</w:t>
+          <w:t>https://sqlpro.developpez.com/cours/sqlaz/dcl/</w:t>
         </w:r>
       </w:hyperlink>
     </w:p>
@@ -11443,6 +12077,7 @@
         <w:rPr>
           <w:noProof/>
         </w:rPr>
+        <w:lastRenderedPageBreak/>
         <w:drawing>
           <wp:anchor distT="0" distB="0" distL="114300" distR="114300" simplePos="0" relativeHeight="251665408" behindDoc="1" locked="0" layoutInCell="1" allowOverlap="1" wp14:anchorId="277ACC3B" wp14:editId="4F513F1C">
             <wp:simplePos x="0" y="0"/>
@@ -11627,7 +12262,7 @@
                 <v:stroke joinstyle="miter"/>
                 <v:path gradientshapeok="t" o:connecttype="rect"/>
               </v:shapetype>
-              <v:shape id="Zone de texte 2" o:spid="_x0000_s1026" type="#_x0000_t202" style="position:absolute;margin-left:-17.2pt;margin-top:8.85pt;width:185.9pt;height:116.15pt;z-index:251667456;visibility:visible;mso-wrap-style:square;mso-width-percent:400;mso-height-percent:0;mso-wrap-distance-left:9pt;mso-wrap-distance-top:3.6pt;mso-wrap-distance-right:9pt;mso-wrap-distance-bottom:3.6pt;mso-position-horizontal:absolute;mso-position-horizontal-relative:text;mso-position-vertical:absolute;mso-position-vertical-relative:text;mso-width-percent:400;mso-height-percent:0;mso-width-relative:margin;mso-height-relative:margin;v-text-anchor:top" o:gfxdata="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">
+              <v:shape id="Zone de texte 2" o:spid="_x0000_s1028" type="#_x0000_t202" style="position:absolute;margin-left:-17.2pt;margin-top:8.85pt;width:185.9pt;height:116.15pt;z-index:251667456;visibility:visible;mso-wrap-style:square;mso-width-percent:400;mso-height-percent:0;mso-wrap-distance-left:9pt;mso-wrap-distance-top:3.6pt;mso-wrap-distance-right:9pt;mso-wrap-distance-bottom:3.6pt;mso-position-horizontal:absolute;mso-position-horizontal-relative:text;mso-position-vertical:absolute;mso-position-vertical-relative:text;mso-width-percent:400;mso-height-percent:0;mso-width-relative:margin;mso-height-relative:margin;v-text-anchor:top" o:gfxdata="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">
                 <v:textbox>
                   <w:txbxContent>
                     <w:p>
@@ -11886,7 +12521,6 @@
           <w:color w:val="FF0000"/>
           <w:sz w:val="28"/>
         </w:rPr>
-        <w:lastRenderedPageBreak/>
         <w:t>Liste matériel</w:t>
       </w:r>
       <w:proofErr w:type="gramEnd"/>
@@ -12133,6 +12767,7 @@
         <w:rPr>
           <w:noProof/>
         </w:rPr>
+        <w:lastRenderedPageBreak/>
         <w:drawing>
           <wp:inline distT="0" distB="0" distL="0" distR="0" wp14:anchorId="637174D0" wp14:editId="129B4DD2">
             <wp:extent cx="2809875" cy="3623694"/>
@@ -12443,7 +13078,6 @@
           <w:rFonts w:ascii="Consolas" w:hAnsi="Consolas"/>
           <w:color w:val="CC4A00"/>
         </w:rPr>
-        <w:lastRenderedPageBreak/>
         <w:t xml:space="preserve">  {'1', '2', '3', 'A'},</w:t>
       </w:r>
     </w:p>
@@ -13144,6 +13778,7 @@
         <w:rPr>
           <w:noProof/>
         </w:rPr>
+        <w:lastRenderedPageBreak/>
         <w:drawing>
           <wp:anchor distT="0" distB="0" distL="114300" distR="114300" simplePos="0" relativeHeight="251664384" behindDoc="1" locked="0" layoutInCell="1" allowOverlap="1" wp14:anchorId="0AEA7C33" wp14:editId="113EC326">
             <wp:simplePos x="0" y="0"/>
@@ -13584,7 +14219,6 @@
           <w:noProof/>
           <w:u w:val="single"/>
         </w:rPr>
-        <w:lastRenderedPageBreak/>
         <w:drawing>
           <wp:anchor distT="0" distB="0" distL="114300" distR="114300" simplePos="0" relativeHeight="251658240" behindDoc="1" locked="0" layoutInCell="1" allowOverlap="1" wp14:anchorId="348B0A1E" wp14:editId="787096E3">
             <wp:simplePos x="0" y="0"/>
@@ -13705,6 +14339,7 @@
         <w:rPr>
           <w:noProof/>
         </w:rPr>
+        <w:lastRenderedPageBreak/>
         <w:drawing>
           <wp:anchor distT="0" distB="0" distL="114300" distR="114300" simplePos="0" relativeHeight="251659264" behindDoc="1" locked="0" layoutInCell="1" allowOverlap="1" wp14:anchorId="321CA0FF" wp14:editId="751F01EF">
             <wp:simplePos x="0" y="0"/>
@@ -13918,6 +14553,10 @@
         </w:rPr>
       </w:pPr>
       <w:r>
+        <w:rPr>
+          <w:noProof/>
+        </w:rPr>
+        <w:lastRenderedPageBreak/>
         <w:drawing>
           <wp:anchor distT="0" distB="0" distL="114300" distR="114300" simplePos="0" relativeHeight="251668480" behindDoc="1" locked="0" layoutInCell="1" allowOverlap="1" wp14:anchorId="549B61C1" wp14:editId="02444721">
             <wp:simplePos x="0" y="0"/>
@@ -14155,6 +14794,27 @@
     <w:p>
       <w:pPr>
         <w:rPr>
+          <w:sz w:val="24"/>
+        </w:rPr>
+      </w:pPr>
+    </w:p>
+    <w:p>
+      <w:pPr>
+        <w:rPr>
+          <w:sz w:val="24"/>
+        </w:rPr>
+      </w:pPr>
+    </w:p>
+    <w:p>
+      <w:pPr>
+        <w:rPr>
+          <w:sz w:val="24"/>
+        </w:rPr>
+      </w:pPr>
+    </w:p>
+    <w:p>
+      <w:pPr>
+        <w:rPr>
           <w:b/>
           <w:sz w:val="28"/>
         </w:rPr>
@@ -14164,6 +14824,7 @@
           <w:b/>
           <w:sz w:val="28"/>
         </w:rPr>
+        <w:lastRenderedPageBreak/>
         <w:t>Afficher énigme sur écran LCD</w:t>
       </w:r>
     </w:p>
@@ -19406,7 +20067,7 @@
     <w:p>
       <w:pPr>
         <w:rPr>
-          <w:sz w:val="24"/>
+          <w:rStyle w:val="Lienhypertexte"/>
         </w:rPr>
       </w:pPr>
       <w:hyperlink r:id="rId30" w:history="1">
@@ -19417,6 +20078,204 @@
           <w:t>http://forum.snootlab.com/viewtopic.php?f=43&amp;t=671#</w:t>
         </w:r>
       </w:hyperlink>
+    </w:p>
+    <w:p>
+      <w:pPr>
+        <w:rPr>
+          <w:rStyle w:val="Lienhypertexte"/>
+        </w:rPr>
+      </w:pPr>
+    </w:p>
+    <w:p>
+      <w:pPr>
+        <w:numPr>
+          <w:ilvl w:val="0"/>
+          <w:numId w:val="4"/>
+        </w:numPr>
+        <w:rPr>
+          <w:sz w:val="24"/>
+        </w:rPr>
+      </w:pPr>
+      <w:r>
+        <w:rPr>
+          <w:sz w:val="24"/>
+        </w:rPr>
+        <w:t xml:space="preserve">Coder sur l'Arduino le programme permettant d’activer le buzzer et d’afficher l’énigme sur l’écran LCD </w:t>
+      </w:r>
+    </w:p>
+    <w:p>
+      <w:pPr>
+        <w:numPr>
+          <w:ilvl w:val="0"/>
+          <w:numId w:val="5"/>
+        </w:numPr>
+        <w:rPr>
+          <w:sz w:val="24"/>
+        </w:rPr>
+      </w:pPr>
+      <w:r>
+        <w:rPr>
+          <w:sz w:val="24"/>
+        </w:rPr>
+        <w:lastRenderedPageBreak/>
+        <w:t>Librairie :</w:t>
+      </w:r>
+    </w:p>
+    <w:p>
+      <w:pPr>
+        <w:rPr>
+          <w:sz w:val="24"/>
+        </w:rPr>
+      </w:pPr>
+      <w:r>
+        <w:rPr>
+          <w:sz w:val="24"/>
+        </w:rPr>
+        <w:t>#</w:t>
+      </w:r>
+      <w:proofErr w:type="spellStart"/>
+      <w:r>
+        <w:rPr>
+          <w:sz w:val="24"/>
+        </w:rPr>
+        <w:t>include</w:t>
+      </w:r>
+      <w:proofErr w:type="spellEnd"/>
+      <w:r>
+        <w:rPr>
+          <w:sz w:val="24"/>
+        </w:rPr>
+        <w:t xml:space="preserve"> &lt;</w:t>
+      </w:r>
+      <w:proofErr w:type="spellStart"/>
+      <w:r>
+        <w:rPr>
+          <w:sz w:val="24"/>
+        </w:rPr>
+        <w:t>Password.h</w:t>
+      </w:r>
+      <w:proofErr w:type="spellEnd"/>
+      <w:r>
+        <w:rPr>
+          <w:sz w:val="24"/>
+        </w:rPr>
+        <w:t xml:space="preserve">&gt; </w:t>
+      </w:r>
+    </w:p>
+    <w:p>
+      <w:pPr>
+        <w:rPr>
+          <w:sz w:val="24"/>
+        </w:rPr>
+      </w:pPr>
+      <w:r>
+        <w:rPr>
+          <w:sz w:val="24"/>
+        </w:rPr>
+        <w:t>#</w:t>
+      </w:r>
+      <w:proofErr w:type="spellStart"/>
+      <w:r>
+        <w:rPr>
+          <w:sz w:val="24"/>
+        </w:rPr>
+        <w:t>include</w:t>
+      </w:r>
+      <w:proofErr w:type="spellEnd"/>
+      <w:r>
+        <w:rPr>
+          <w:sz w:val="24"/>
+        </w:rPr>
+        <w:t xml:space="preserve"> &lt;</w:t>
+      </w:r>
+      <w:proofErr w:type="spellStart"/>
+      <w:r>
+        <w:rPr>
+          <w:sz w:val="24"/>
+        </w:rPr>
+        <w:t>Keypad.h</w:t>
+      </w:r>
+      <w:proofErr w:type="spellEnd"/>
+      <w:r>
+        <w:rPr>
+          <w:sz w:val="24"/>
+        </w:rPr>
+        <w:t>&gt;   </w:t>
+      </w:r>
+    </w:p>
+    <w:p>
+      <w:pPr>
+        <w:numPr>
+          <w:ilvl w:val="0"/>
+          <w:numId w:val="6"/>
+        </w:numPr>
+        <w:rPr>
+          <w:sz w:val="24"/>
+        </w:rPr>
+      </w:pPr>
+      <w:r>
+        <w:rPr>
+          <w:sz w:val="24"/>
+        </w:rPr>
+        <w:t>Définir le mot de passe</w:t>
+      </w:r>
+    </w:p>
+    <w:p>
+      <w:pPr>
+        <w:numPr>
+          <w:ilvl w:val="0"/>
+          <w:numId w:val="6"/>
+        </w:numPr>
+        <w:rPr>
+          <w:sz w:val="24"/>
+        </w:rPr>
+      </w:pPr>
+      <w:r>
+        <w:rPr>
+          <w:sz w:val="24"/>
+        </w:rPr>
+        <w:t xml:space="preserve">Configuration du clavier </w:t>
+      </w:r>
+    </w:p>
+    <w:p>
+      <w:pPr>
+        <w:numPr>
+          <w:ilvl w:val="0"/>
+          <w:numId w:val="6"/>
+        </w:numPr>
+        <w:rPr>
+          <w:sz w:val="24"/>
+        </w:rPr>
+      </w:pPr>
+      <w:r>
+        <w:rPr>
+          <w:sz w:val="24"/>
+        </w:rPr>
+        <w:t xml:space="preserve">Fonction permettant de </w:t>
+      </w:r>
+      <w:proofErr w:type="gramStart"/>
+      <w:r>
+        <w:rPr>
+          <w:sz w:val="24"/>
+        </w:rPr>
+        <w:t>vérifié</w:t>
+      </w:r>
+      <w:proofErr w:type="gramEnd"/>
+      <w:r>
+        <w:rPr>
+          <w:sz w:val="24"/>
+        </w:rPr>
+        <w:t xml:space="preserve"> le code et d’activer le buzzer et d’afficher l’énigme </w:t>
+      </w:r>
+    </w:p>
+    <w:p>
+      <w:pPr>
+        <w:rPr>
+          <w:sz w:val="24"/>
+        </w:rPr>
+      </w:pPr>
+      <w:bookmarkStart w:id="0" w:name="_GoBack"/>
+      <w:bookmarkEnd w:id="0"/>
     </w:p>
     <w:sectPr>
       <w:pgSz w:w="11906" w:h="16838"/>
@@ -19481,6 +20340,146 @@
 <file path=word/numbering.xml><?xml version="1.0" encoding="utf-8"?>
 <w:numbering xmlns:wpc="http://schemas.microsoft.com/office/word/2010/wordprocessingCanvas" xmlns:cx="http://schemas.microsoft.com/office/drawing/2014/chartex" xmlns:cx1="http://schemas.microsoft.com/office/drawing/2015/9/8/chartex" xmlns:cx2="http://schemas.microsoft.com/office/drawing/2015/10/21/chartex" xmlns:cx3="http://schemas.microsoft.com/office/drawing/2016/5/9/chartex" xmlns:cx4="http://schemas.microsoft.com/office/drawing/2016/5/10/chartex" xmlns:cx5="http://schemas.microsoft.com/office/drawing/2016/5/11/chartex" xmlns:cx6="http://schemas.microsoft.com/office/drawing/2016/5/12/chartex" xmlns:cx7="http://schemas.microsoft.com/office/drawing/2016/5/13/chartex" xmlns:cx8="http://schemas.microsoft.com/office/drawing/2016/5/14/chartex" xmlns:mc="http://schemas.openxmlformats.org/markup-compatibility/2006" xmlns:aink="http://schemas.microsoft.com/office/drawing/2016/ink" xmlns:am3d="http://schemas.microsoft.com/office/drawing/2017/model3d" xmlns:o="urn:schemas-microsoft-com:office:office" xmlns:r="http://schemas.openxmlformats.org/officeDocument/2006/relationships" xmlns:m="http://schemas.openxmlformats.org/officeDocument/2006/math" xmlns:v="urn:schemas-microsoft-com:vml" xmlns:wp14="http://schemas.microsoft.com/office/word/2010/wordprocessingDrawing" xmlns:wp="http://schemas.openxmlformats.org/drawingml/2006/wordprocessingDrawing" xmlns:w10="urn:schemas-microsoft-com:office:word" xmlns:w="http://schemas.openxmlformats.org/wordprocessingml/2006/main" xmlns:w14="http://schemas.microsoft.com/office/word/2010/wordml" xmlns:w15="http://schemas.microsoft.com/office/word/2012/wordml" xmlns:w16cid="http://schemas.microsoft.com/office/word/2016/wordml/cid" xmlns:w16se="http://schemas.microsoft.com/office/word/2015/wordml/symex" xmlns:wpg="http://schemas.microsoft.com/office/word/2010/wordprocessingGroup" xmlns:wpi="http://schemas.microsoft.com/office/word/2010/wordprocessingInk" xmlns:wne="http://schemas.microsoft.com/office/word/2006/wordml" xmlns:wps="http://schemas.microsoft.com/office/word/2010/wordprocessingShape" mc:Ignorable="w14 w15 w16se w16cid wp14">
   <w:abstractNum w:abstractNumId="0" w15:restartNumberingAfterBreak="0">
+    <w:nsid w:val="072A7AE6"/>
+    <w:multiLevelType w:val="hybridMultilevel"/>
+    <w:tmpl w:val="4C04868A"/>
+    <w:lvl w:ilvl="0" w:tplc="F5543106">
+      <w:start w:val="1"/>
+      <w:numFmt w:val="bullet"/>
+      <w:lvlText w:val=""/>
+      <w:lvlJc w:val="left"/>
+      <w:pPr>
+        <w:tabs>
+          <w:tab w:val="num" w:pos="720"/>
+        </w:tabs>
+        <w:ind w:left="720" w:hanging="360"/>
+      </w:pPr>
+      <w:rPr>
+        <w:rFonts w:ascii="Wingdings 3" w:hAnsi="Wingdings 3" w:hint="default"/>
+      </w:rPr>
+    </w:lvl>
+    <w:lvl w:ilvl="1" w:tplc="343C46E4" w:tentative="1">
+      <w:start w:val="1"/>
+      <w:numFmt w:val="bullet"/>
+      <w:lvlText w:val=""/>
+      <w:lvlJc w:val="left"/>
+      <w:pPr>
+        <w:tabs>
+          <w:tab w:val="num" w:pos="1440"/>
+        </w:tabs>
+        <w:ind w:left="1440" w:hanging="360"/>
+      </w:pPr>
+      <w:rPr>
+        <w:rFonts w:ascii="Wingdings 3" w:hAnsi="Wingdings 3" w:hint="default"/>
+      </w:rPr>
+    </w:lvl>
+    <w:lvl w:ilvl="2" w:tplc="23D4C2B2" w:tentative="1">
+      <w:start w:val="1"/>
+      <w:numFmt w:val="bullet"/>
+      <w:lvlText w:val=""/>
+      <w:lvlJc w:val="left"/>
+      <w:pPr>
+        <w:tabs>
+          <w:tab w:val="num" w:pos="2160"/>
+        </w:tabs>
+        <w:ind w:left="2160" w:hanging="360"/>
+      </w:pPr>
+      <w:rPr>
+        <w:rFonts w:ascii="Wingdings 3" w:hAnsi="Wingdings 3" w:hint="default"/>
+      </w:rPr>
+    </w:lvl>
+    <w:lvl w:ilvl="3" w:tplc="C43CA8F6" w:tentative="1">
+      <w:start w:val="1"/>
+      <w:numFmt w:val="bullet"/>
+      <w:lvlText w:val=""/>
+      <w:lvlJc w:val="left"/>
+      <w:pPr>
+        <w:tabs>
+          <w:tab w:val="num" w:pos="2880"/>
+        </w:tabs>
+        <w:ind w:left="2880" w:hanging="360"/>
+      </w:pPr>
+      <w:rPr>
+        <w:rFonts w:ascii="Wingdings 3" w:hAnsi="Wingdings 3" w:hint="default"/>
+      </w:rPr>
+    </w:lvl>
+    <w:lvl w:ilvl="4" w:tplc="8084D468" w:tentative="1">
+      <w:start w:val="1"/>
+      <w:numFmt w:val="bullet"/>
+      <w:lvlText w:val=""/>
+      <w:lvlJc w:val="left"/>
+      <w:pPr>
+        <w:tabs>
+          <w:tab w:val="num" w:pos="3600"/>
+        </w:tabs>
+        <w:ind w:left="3600" w:hanging="360"/>
+      </w:pPr>
+      <w:rPr>
+        <w:rFonts w:ascii="Wingdings 3" w:hAnsi="Wingdings 3" w:hint="default"/>
+      </w:rPr>
+    </w:lvl>
+    <w:lvl w:ilvl="5" w:tplc="4E383AD4" w:tentative="1">
+      <w:start w:val="1"/>
+      <w:numFmt w:val="bullet"/>
+      <w:lvlText w:val=""/>
+      <w:lvlJc w:val="left"/>
+      <w:pPr>
+        <w:tabs>
+          <w:tab w:val="num" w:pos="4320"/>
+        </w:tabs>
+        <w:ind w:left="4320" w:hanging="360"/>
+      </w:pPr>
+      <w:rPr>
+        <w:rFonts w:ascii="Wingdings 3" w:hAnsi="Wingdings 3" w:hint="default"/>
+      </w:rPr>
+    </w:lvl>
+    <w:lvl w:ilvl="6" w:tplc="3CA03348" w:tentative="1">
+      <w:start w:val="1"/>
+      <w:numFmt w:val="bullet"/>
+      <w:lvlText w:val=""/>
+      <w:lvlJc w:val="left"/>
+      <w:pPr>
+        <w:tabs>
+          <w:tab w:val="num" w:pos="5040"/>
+        </w:tabs>
+        <w:ind w:left="5040" w:hanging="360"/>
+      </w:pPr>
+      <w:rPr>
+        <w:rFonts w:ascii="Wingdings 3" w:hAnsi="Wingdings 3" w:hint="default"/>
+      </w:rPr>
+    </w:lvl>
+    <w:lvl w:ilvl="7" w:tplc="DB644828" w:tentative="1">
+      <w:start w:val="1"/>
+      <w:numFmt w:val="bullet"/>
+      <w:lvlText w:val=""/>
+      <w:lvlJc w:val="left"/>
+      <w:pPr>
+        <w:tabs>
+          <w:tab w:val="num" w:pos="5760"/>
+        </w:tabs>
+        <w:ind w:left="5760" w:hanging="360"/>
+      </w:pPr>
+      <w:rPr>
+        <w:rFonts w:ascii="Wingdings 3" w:hAnsi="Wingdings 3" w:hint="default"/>
+      </w:rPr>
+    </w:lvl>
+    <w:lvl w:ilvl="8" w:tplc="89C82826" w:tentative="1">
+      <w:start w:val="1"/>
+      <w:numFmt w:val="bullet"/>
+      <w:lvlText w:val=""/>
+      <w:lvlJc w:val="left"/>
+      <w:pPr>
+        <w:tabs>
+          <w:tab w:val="num" w:pos="6480"/>
+        </w:tabs>
+        <w:ind w:left="6480" w:hanging="360"/>
+      </w:pPr>
+      <w:rPr>
+        <w:rFonts w:ascii="Wingdings 3" w:hAnsi="Wingdings 3" w:hint="default"/>
+      </w:rPr>
+    </w:lvl>
+  </w:abstractNum>
+  <w:abstractNum w:abstractNumId="1" w15:restartNumberingAfterBreak="0">
     <w:nsid w:val="358A331C"/>
     <w:multiLevelType w:val="hybridMultilevel"/>
     <w:tmpl w:val="CD92D172"/>
@@ -19593,7 +20592,427 @@
       </w:rPr>
     </w:lvl>
   </w:abstractNum>
-  <w:abstractNum w:abstractNumId="1" w15:restartNumberingAfterBreak="0">
+  <w:abstractNum w:abstractNumId="2" w15:restartNumberingAfterBreak="0">
+    <w:nsid w:val="4D4525EC"/>
+    <w:multiLevelType w:val="hybridMultilevel"/>
+    <w:tmpl w:val="FB0478AE"/>
+    <w:lvl w:ilvl="0" w:tplc="29702F1C">
+      <w:start w:val="1"/>
+      <w:numFmt w:val="bullet"/>
+      <w:lvlText w:val=""/>
+      <w:lvlJc w:val="left"/>
+      <w:pPr>
+        <w:tabs>
+          <w:tab w:val="num" w:pos="720"/>
+        </w:tabs>
+        <w:ind w:left="720" w:hanging="360"/>
+      </w:pPr>
+      <w:rPr>
+        <w:rFonts w:ascii="Wingdings 3" w:hAnsi="Wingdings 3" w:hint="default"/>
+      </w:rPr>
+    </w:lvl>
+    <w:lvl w:ilvl="1" w:tplc="B7163C1C" w:tentative="1">
+      <w:start w:val="1"/>
+      <w:numFmt w:val="bullet"/>
+      <w:lvlText w:val=""/>
+      <w:lvlJc w:val="left"/>
+      <w:pPr>
+        <w:tabs>
+          <w:tab w:val="num" w:pos="1440"/>
+        </w:tabs>
+        <w:ind w:left="1440" w:hanging="360"/>
+      </w:pPr>
+      <w:rPr>
+        <w:rFonts w:ascii="Wingdings 3" w:hAnsi="Wingdings 3" w:hint="default"/>
+      </w:rPr>
+    </w:lvl>
+    <w:lvl w:ilvl="2" w:tplc="7F148C4A" w:tentative="1">
+      <w:start w:val="1"/>
+      <w:numFmt w:val="bullet"/>
+      <w:lvlText w:val=""/>
+      <w:lvlJc w:val="left"/>
+      <w:pPr>
+        <w:tabs>
+          <w:tab w:val="num" w:pos="2160"/>
+        </w:tabs>
+        <w:ind w:left="2160" w:hanging="360"/>
+      </w:pPr>
+      <w:rPr>
+        <w:rFonts w:ascii="Wingdings 3" w:hAnsi="Wingdings 3" w:hint="default"/>
+      </w:rPr>
+    </w:lvl>
+    <w:lvl w:ilvl="3" w:tplc="6590AE0E" w:tentative="1">
+      <w:start w:val="1"/>
+      <w:numFmt w:val="bullet"/>
+      <w:lvlText w:val=""/>
+      <w:lvlJc w:val="left"/>
+      <w:pPr>
+        <w:tabs>
+          <w:tab w:val="num" w:pos="2880"/>
+        </w:tabs>
+        <w:ind w:left="2880" w:hanging="360"/>
+      </w:pPr>
+      <w:rPr>
+        <w:rFonts w:ascii="Wingdings 3" w:hAnsi="Wingdings 3" w:hint="default"/>
+      </w:rPr>
+    </w:lvl>
+    <w:lvl w:ilvl="4" w:tplc="00643764" w:tentative="1">
+      <w:start w:val="1"/>
+      <w:numFmt w:val="bullet"/>
+      <w:lvlText w:val=""/>
+      <w:lvlJc w:val="left"/>
+      <w:pPr>
+        <w:tabs>
+          <w:tab w:val="num" w:pos="3600"/>
+        </w:tabs>
+        <w:ind w:left="3600" w:hanging="360"/>
+      </w:pPr>
+      <w:rPr>
+        <w:rFonts w:ascii="Wingdings 3" w:hAnsi="Wingdings 3" w:hint="default"/>
+      </w:rPr>
+    </w:lvl>
+    <w:lvl w:ilvl="5" w:tplc="6B309A46" w:tentative="1">
+      <w:start w:val="1"/>
+      <w:numFmt w:val="bullet"/>
+      <w:lvlText w:val=""/>
+      <w:lvlJc w:val="left"/>
+      <w:pPr>
+        <w:tabs>
+          <w:tab w:val="num" w:pos="4320"/>
+        </w:tabs>
+        <w:ind w:left="4320" w:hanging="360"/>
+      </w:pPr>
+      <w:rPr>
+        <w:rFonts w:ascii="Wingdings 3" w:hAnsi="Wingdings 3" w:hint="default"/>
+      </w:rPr>
+    </w:lvl>
+    <w:lvl w:ilvl="6" w:tplc="E250CBF2" w:tentative="1">
+      <w:start w:val="1"/>
+      <w:numFmt w:val="bullet"/>
+      <w:lvlText w:val=""/>
+      <w:lvlJc w:val="left"/>
+      <w:pPr>
+        <w:tabs>
+          <w:tab w:val="num" w:pos="5040"/>
+        </w:tabs>
+        <w:ind w:left="5040" w:hanging="360"/>
+      </w:pPr>
+      <w:rPr>
+        <w:rFonts w:ascii="Wingdings 3" w:hAnsi="Wingdings 3" w:hint="default"/>
+      </w:rPr>
+    </w:lvl>
+    <w:lvl w:ilvl="7" w:tplc="9A3A40A8" w:tentative="1">
+      <w:start w:val="1"/>
+      <w:numFmt w:val="bullet"/>
+      <w:lvlText w:val=""/>
+      <w:lvlJc w:val="left"/>
+      <w:pPr>
+        <w:tabs>
+          <w:tab w:val="num" w:pos="5760"/>
+        </w:tabs>
+        <w:ind w:left="5760" w:hanging="360"/>
+      </w:pPr>
+      <w:rPr>
+        <w:rFonts w:ascii="Wingdings 3" w:hAnsi="Wingdings 3" w:hint="default"/>
+      </w:rPr>
+    </w:lvl>
+    <w:lvl w:ilvl="8" w:tplc="01206596" w:tentative="1">
+      <w:start w:val="1"/>
+      <w:numFmt w:val="bullet"/>
+      <w:lvlText w:val=""/>
+      <w:lvlJc w:val="left"/>
+      <w:pPr>
+        <w:tabs>
+          <w:tab w:val="num" w:pos="6480"/>
+        </w:tabs>
+        <w:ind w:left="6480" w:hanging="360"/>
+      </w:pPr>
+      <w:rPr>
+        <w:rFonts w:ascii="Wingdings 3" w:hAnsi="Wingdings 3" w:hint="default"/>
+      </w:rPr>
+    </w:lvl>
+  </w:abstractNum>
+  <w:abstractNum w:abstractNumId="3" w15:restartNumberingAfterBreak="0">
+    <w:nsid w:val="53CF68DE"/>
+    <w:multiLevelType w:val="hybridMultilevel"/>
+    <w:tmpl w:val="BBD0B130"/>
+    <w:lvl w:ilvl="0" w:tplc="22346C28">
+      <w:start w:val="1"/>
+      <w:numFmt w:val="bullet"/>
+      <w:lvlText w:val=""/>
+      <w:lvlJc w:val="left"/>
+      <w:pPr>
+        <w:tabs>
+          <w:tab w:val="num" w:pos="720"/>
+        </w:tabs>
+        <w:ind w:left="720" w:hanging="360"/>
+      </w:pPr>
+      <w:rPr>
+        <w:rFonts w:ascii="Wingdings 3" w:hAnsi="Wingdings 3" w:hint="default"/>
+      </w:rPr>
+    </w:lvl>
+    <w:lvl w:ilvl="1" w:tplc="AE6CD1E2" w:tentative="1">
+      <w:start w:val="1"/>
+      <w:numFmt w:val="bullet"/>
+      <w:lvlText w:val=""/>
+      <w:lvlJc w:val="left"/>
+      <w:pPr>
+        <w:tabs>
+          <w:tab w:val="num" w:pos="1440"/>
+        </w:tabs>
+        <w:ind w:left="1440" w:hanging="360"/>
+      </w:pPr>
+      <w:rPr>
+        <w:rFonts w:ascii="Wingdings 3" w:hAnsi="Wingdings 3" w:hint="default"/>
+      </w:rPr>
+    </w:lvl>
+    <w:lvl w:ilvl="2" w:tplc="7D00F984" w:tentative="1">
+      <w:start w:val="1"/>
+      <w:numFmt w:val="bullet"/>
+      <w:lvlText w:val=""/>
+      <w:lvlJc w:val="left"/>
+      <w:pPr>
+        <w:tabs>
+          <w:tab w:val="num" w:pos="2160"/>
+        </w:tabs>
+        <w:ind w:left="2160" w:hanging="360"/>
+      </w:pPr>
+      <w:rPr>
+        <w:rFonts w:ascii="Wingdings 3" w:hAnsi="Wingdings 3" w:hint="default"/>
+      </w:rPr>
+    </w:lvl>
+    <w:lvl w:ilvl="3" w:tplc="D93EBEBE" w:tentative="1">
+      <w:start w:val="1"/>
+      <w:numFmt w:val="bullet"/>
+      <w:lvlText w:val=""/>
+      <w:lvlJc w:val="left"/>
+      <w:pPr>
+        <w:tabs>
+          <w:tab w:val="num" w:pos="2880"/>
+        </w:tabs>
+        <w:ind w:left="2880" w:hanging="360"/>
+      </w:pPr>
+      <w:rPr>
+        <w:rFonts w:ascii="Wingdings 3" w:hAnsi="Wingdings 3" w:hint="default"/>
+      </w:rPr>
+    </w:lvl>
+    <w:lvl w:ilvl="4" w:tplc="F6B64360" w:tentative="1">
+      <w:start w:val="1"/>
+      <w:numFmt w:val="bullet"/>
+      <w:lvlText w:val=""/>
+      <w:lvlJc w:val="left"/>
+      <w:pPr>
+        <w:tabs>
+          <w:tab w:val="num" w:pos="3600"/>
+        </w:tabs>
+        <w:ind w:left="3600" w:hanging="360"/>
+      </w:pPr>
+      <w:rPr>
+        <w:rFonts w:ascii="Wingdings 3" w:hAnsi="Wingdings 3" w:hint="default"/>
+      </w:rPr>
+    </w:lvl>
+    <w:lvl w:ilvl="5" w:tplc="179C144A" w:tentative="1">
+      <w:start w:val="1"/>
+      <w:numFmt w:val="bullet"/>
+      <w:lvlText w:val=""/>
+      <w:lvlJc w:val="left"/>
+      <w:pPr>
+        <w:tabs>
+          <w:tab w:val="num" w:pos="4320"/>
+        </w:tabs>
+        <w:ind w:left="4320" w:hanging="360"/>
+      </w:pPr>
+      <w:rPr>
+        <w:rFonts w:ascii="Wingdings 3" w:hAnsi="Wingdings 3" w:hint="default"/>
+      </w:rPr>
+    </w:lvl>
+    <w:lvl w:ilvl="6" w:tplc="ACC2445C" w:tentative="1">
+      <w:start w:val="1"/>
+      <w:numFmt w:val="bullet"/>
+      <w:lvlText w:val=""/>
+      <w:lvlJc w:val="left"/>
+      <w:pPr>
+        <w:tabs>
+          <w:tab w:val="num" w:pos="5040"/>
+        </w:tabs>
+        <w:ind w:left="5040" w:hanging="360"/>
+      </w:pPr>
+      <w:rPr>
+        <w:rFonts w:ascii="Wingdings 3" w:hAnsi="Wingdings 3" w:hint="default"/>
+      </w:rPr>
+    </w:lvl>
+    <w:lvl w:ilvl="7" w:tplc="05FE2ACE" w:tentative="1">
+      <w:start w:val="1"/>
+      <w:numFmt w:val="bullet"/>
+      <w:lvlText w:val=""/>
+      <w:lvlJc w:val="left"/>
+      <w:pPr>
+        <w:tabs>
+          <w:tab w:val="num" w:pos="5760"/>
+        </w:tabs>
+        <w:ind w:left="5760" w:hanging="360"/>
+      </w:pPr>
+      <w:rPr>
+        <w:rFonts w:ascii="Wingdings 3" w:hAnsi="Wingdings 3" w:hint="default"/>
+      </w:rPr>
+    </w:lvl>
+    <w:lvl w:ilvl="8" w:tplc="829ABA24" w:tentative="1">
+      <w:start w:val="1"/>
+      <w:numFmt w:val="bullet"/>
+      <w:lvlText w:val=""/>
+      <w:lvlJc w:val="left"/>
+      <w:pPr>
+        <w:tabs>
+          <w:tab w:val="num" w:pos="6480"/>
+        </w:tabs>
+        <w:ind w:left="6480" w:hanging="360"/>
+      </w:pPr>
+      <w:rPr>
+        <w:rFonts w:ascii="Wingdings 3" w:hAnsi="Wingdings 3" w:hint="default"/>
+      </w:rPr>
+    </w:lvl>
+  </w:abstractNum>
+  <w:abstractNum w:abstractNumId="4" w15:restartNumberingAfterBreak="0">
+    <w:nsid w:val="5E790F9C"/>
+    <w:multiLevelType w:val="hybridMultilevel"/>
+    <w:tmpl w:val="EA742C6E"/>
+    <w:lvl w:ilvl="0" w:tplc="0798B092">
+      <w:start w:val="1"/>
+      <w:numFmt w:val="bullet"/>
+      <w:lvlText w:val=""/>
+      <w:lvlJc w:val="left"/>
+      <w:pPr>
+        <w:tabs>
+          <w:tab w:val="num" w:pos="720"/>
+        </w:tabs>
+        <w:ind w:left="720" w:hanging="360"/>
+      </w:pPr>
+      <w:rPr>
+        <w:rFonts w:ascii="Wingdings" w:hAnsi="Wingdings" w:hint="default"/>
+      </w:rPr>
+    </w:lvl>
+    <w:lvl w:ilvl="1" w:tplc="57C69794" w:tentative="1">
+      <w:start w:val="1"/>
+      <w:numFmt w:val="bullet"/>
+      <w:lvlText w:val=""/>
+      <w:lvlJc w:val="left"/>
+      <w:pPr>
+        <w:tabs>
+          <w:tab w:val="num" w:pos="1440"/>
+        </w:tabs>
+        <w:ind w:left="1440" w:hanging="360"/>
+      </w:pPr>
+      <w:rPr>
+        <w:rFonts w:ascii="Wingdings" w:hAnsi="Wingdings" w:hint="default"/>
+      </w:rPr>
+    </w:lvl>
+    <w:lvl w:ilvl="2" w:tplc="8CF41996" w:tentative="1">
+      <w:start w:val="1"/>
+      <w:numFmt w:val="bullet"/>
+      <w:lvlText w:val=""/>
+      <w:lvlJc w:val="left"/>
+      <w:pPr>
+        <w:tabs>
+          <w:tab w:val="num" w:pos="2160"/>
+        </w:tabs>
+        <w:ind w:left="2160" w:hanging="360"/>
+      </w:pPr>
+      <w:rPr>
+        <w:rFonts w:ascii="Wingdings" w:hAnsi="Wingdings" w:hint="default"/>
+      </w:rPr>
+    </w:lvl>
+    <w:lvl w:ilvl="3" w:tplc="E1AE7A8E" w:tentative="1">
+      <w:start w:val="1"/>
+      <w:numFmt w:val="bullet"/>
+      <w:lvlText w:val=""/>
+      <w:lvlJc w:val="left"/>
+      <w:pPr>
+        <w:tabs>
+          <w:tab w:val="num" w:pos="2880"/>
+        </w:tabs>
+        <w:ind w:left="2880" w:hanging="360"/>
+      </w:pPr>
+      <w:rPr>
+        <w:rFonts w:ascii="Wingdings" w:hAnsi="Wingdings" w:hint="default"/>
+      </w:rPr>
+    </w:lvl>
+    <w:lvl w:ilvl="4" w:tplc="F9782A32" w:tentative="1">
+      <w:start w:val="1"/>
+      <w:numFmt w:val="bullet"/>
+      <w:lvlText w:val=""/>
+      <w:lvlJc w:val="left"/>
+      <w:pPr>
+        <w:tabs>
+          <w:tab w:val="num" w:pos="3600"/>
+        </w:tabs>
+        <w:ind w:left="3600" w:hanging="360"/>
+      </w:pPr>
+      <w:rPr>
+        <w:rFonts w:ascii="Wingdings" w:hAnsi="Wingdings" w:hint="default"/>
+      </w:rPr>
+    </w:lvl>
+    <w:lvl w:ilvl="5" w:tplc="456A5054" w:tentative="1">
+      <w:start w:val="1"/>
+      <w:numFmt w:val="bullet"/>
+      <w:lvlText w:val=""/>
+      <w:lvlJc w:val="left"/>
+      <w:pPr>
+        <w:tabs>
+          <w:tab w:val="num" w:pos="4320"/>
+        </w:tabs>
+        <w:ind w:left="4320" w:hanging="360"/>
+      </w:pPr>
+      <w:rPr>
+        <w:rFonts w:ascii="Wingdings" w:hAnsi="Wingdings" w:hint="default"/>
+      </w:rPr>
+    </w:lvl>
+    <w:lvl w:ilvl="6" w:tplc="3764604C" w:tentative="1">
+      <w:start w:val="1"/>
+      <w:numFmt w:val="bullet"/>
+      <w:lvlText w:val=""/>
+      <w:lvlJc w:val="left"/>
+      <w:pPr>
+        <w:tabs>
+          <w:tab w:val="num" w:pos="5040"/>
+        </w:tabs>
+        <w:ind w:left="5040" w:hanging="360"/>
+      </w:pPr>
+      <w:rPr>
+        <w:rFonts w:ascii="Wingdings" w:hAnsi="Wingdings" w:hint="default"/>
+      </w:rPr>
+    </w:lvl>
+    <w:lvl w:ilvl="7" w:tplc="96C8F022" w:tentative="1">
+      <w:start w:val="1"/>
+      <w:numFmt w:val="bullet"/>
+      <w:lvlText w:val=""/>
+      <w:lvlJc w:val="left"/>
+      <w:pPr>
+        <w:tabs>
+          <w:tab w:val="num" w:pos="5760"/>
+        </w:tabs>
+        <w:ind w:left="5760" w:hanging="360"/>
+      </w:pPr>
+      <w:rPr>
+        <w:rFonts w:ascii="Wingdings" w:hAnsi="Wingdings" w:hint="default"/>
+      </w:rPr>
+    </w:lvl>
+    <w:lvl w:ilvl="8" w:tplc="FE7447B6" w:tentative="1">
+      <w:start w:val="1"/>
+      <w:numFmt w:val="bullet"/>
+      <w:lvlText w:val=""/>
+      <w:lvlJc w:val="left"/>
+      <w:pPr>
+        <w:tabs>
+          <w:tab w:val="num" w:pos="6480"/>
+        </w:tabs>
+        <w:ind w:left="6480" w:hanging="360"/>
+      </w:pPr>
+      <w:rPr>
+        <w:rFonts w:ascii="Wingdings" w:hAnsi="Wingdings" w:hint="default"/>
+      </w:rPr>
+    </w:lvl>
+  </w:abstractNum>
+  <w:abstractNum w:abstractNumId="5" w15:restartNumberingAfterBreak="0">
     <w:nsid w:val="60BF4921"/>
     <w:multiLevelType w:val="hybridMultilevel"/>
     <w:tmpl w:val="262007EE"/>
@@ -19707,10 +21126,22 @@
     </w:lvl>
   </w:abstractNum>
   <w:num w:numId="1">
+    <w:abstractNumId w:val="1"/>
+  </w:num>
+  <w:num w:numId="2">
+    <w:abstractNumId w:val="5"/>
+  </w:num>
+  <w:num w:numId="3">
+    <w:abstractNumId w:val="3"/>
+  </w:num>
+  <w:num w:numId="4">
     <w:abstractNumId w:val="0"/>
   </w:num>
-  <w:num w:numId="2">
-    <w:abstractNumId w:val="1"/>
+  <w:num w:numId="5">
+    <w:abstractNumId w:val="4"/>
+  </w:num>
+  <w:num w:numId="6">
+    <w:abstractNumId w:val="2"/>
   </w:num>
 </w:numbering>
 </file>
@@ -20117,7 +21548,6 @@
   <w:style w:type="character" w:default="1" w:styleId="Policepardfaut">
     <w:name w:val="Default Paragraph Font"/>
     <w:uiPriority w:val="1"/>
-    <w:semiHidden/>
     <w:unhideWhenUsed/>
   </w:style>
   <w:style w:type="table" w:default="1" w:styleId="TableauNormal">

</xml_diff>